<commit_message>
Status update 80% complete.
filled out information that was needed for the file. Kept it high level for the intent. briefly went into preprocessing
</commit_message>
<xml_diff>
--- a/AAI-511 Final Team Project Status Update Form.docx
+++ b/AAI-511 Final Team Project Status Update Form.docx
@@ -1,6 +1,6 @@
 
 <file path=word/document.xml><?xml version="1.0" encoding="utf-8"?>
-<w:document xmlns:wpc="http://schemas.microsoft.com/office/word/2010/wordprocessingCanvas" xmlns:cx="http://schemas.microsoft.com/office/drawing/2014/chartex" xmlns:cx1="http://schemas.microsoft.com/office/drawing/2015/9/8/chartex" xmlns:cx2="http://schemas.microsoft.com/office/drawing/2015/10/21/chartex" xmlns:cx3="http://schemas.microsoft.com/office/drawing/2016/5/9/chartex" xmlns:cx4="http://schemas.microsoft.com/office/drawing/2016/5/10/chartex" xmlns:cx5="http://schemas.microsoft.com/office/drawing/2016/5/11/chartex" xmlns:cx6="http://schemas.microsoft.com/office/drawing/2016/5/12/chartex" xmlns:cx7="http://schemas.microsoft.com/office/drawing/2016/5/13/chartex" xmlns:cx8="http://schemas.microsoft.com/office/drawing/2016/5/14/chartex" xmlns:mc="http://schemas.openxmlformats.org/markup-compatibility/2006" xmlns:aink="http://schemas.microsoft.com/office/drawing/2016/ink" xmlns:am3d="http://schemas.microsoft.com/office/drawing/2017/model3d" xmlns:o="urn:schemas-microsoft-com:office:office" xmlns:oel="http://schemas.microsoft.com/office/2019/extlst" xmlns:r="http://schemas.openxmlformats.org/officeDocument/2006/relationships" xmlns:m="http://schemas.openxmlformats.org/officeDocument/2006/math" xmlns:v="urn:schemas-microsoft-com:vml" xmlns:wp14="http://schemas.microsoft.com/office/word/2010/wordprocessingDrawing" xmlns:wp="http://schemas.openxmlformats.org/drawingml/2006/wordprocessingDrawing" xmlns:w10="urn:schemas-microsoft-com:office:word" xmlns:w="http://schemas.openxmlformats.org/wordprocessingml/2006/main" xmlns:w14="http://schemas.microsoft.com/office/word/2010/wordml" xmlns:w15="http://schemas.microsoft.com/office/word/2012/wordml" xmlns:w16cex="http://schemas.microsoft.com/office/word/2018/wordml/cex" xmlns:w16cid="http://schemas.microsoft.com/office/word/2016/wordml/cid" xmlns:w16="http://schemas.microsoft.com/office/word/2018/wordml" xmlns:w16sdtdh="http://schemas.microsoft.com/office/word/2020/wordml/sdtdatahash" xmlns:w16se="http://schemas.microsoft.com/office/word/2015/wordml/symex" xmlns:wpg="http://schemas.microsoft.com/office/word/2010/wordprocessingGroup" xmlns:wpi="http://schemas.microsoft.com/office/word/2010/wordprocessingInk" xmlns:wne="http://schemas.microsoft.com/office/word/2006/wordml" xmlns:wps="http://schemas.microsoft.com/office/word/2010/wordprocessingShape" mc:Ignorable="w14 w15 w16se w16cid w16 w16cex w16sdtdh wp14">
+<w:document xmlns:wpc="http://schemas.microsoft.com/office/word/2010/wordprocessingCanvas" xmlns:cx="http://schemas.microsoft.com/office/drawing/2014/chartex" xmlns:cx1="http://schemas.microsoft.com/office/drawing/2015/9/8/chartex" xmlns:cx2="http://schemas.microsoft.com/office/drawing/2015/10/21/chartex" xmlns:cx3="http://schemas.microsoft.com/office/drawing/2016/5/9/chartex" xmlns:cx4="http://schemas.microsoft.com/office/drawing/2016/5/10/chartex" xmlns:cx5="http://schemas.microsoft.com/office/drawing/2016/5/11/chartex" xmlns:cx6="http://schemas.microsoft.com/office/drawing/2016/5/12/chartex" xmlns:cx7="http://schemas.microsoft.com/office/drawing/2016/5/13/chartex" xmlns:cx8="http://schemas.microsoft.com/office/drawing/2016/5/14/chartex" xmlns:mc="http://schemas.openxmlformats.org/markup-compatibility/2006" xmlns:aink="http://schemas.microsoft.com/office/drawing/2016/ink" xmlns:am3d="http://schemas.microsoft.com/office/drawing/2017/model3d" xmlns:o="urn:schemas-microsoft-com:office:office" xmlns:oel="http://schemas.microsoft.com/office/2019/extlst" xmlns:r="http://schemas.openxmlformats.org/officeDocument/2006/relationships" xmlns:m="http://schemas.openxmlformats.org/officeDocument/2006/math" xmlns:v="urn:schemas-microsoft-com:vml" xmlns:wp14="http://schemas.microsoft.com/office/word/2010/wordprocessingDrawing" xmlns:wp="http://schemas.openxmlformats.org/drawingml/2006/wordprocessingDrawing" xmlns:w10="urn:schemas-microsoft-com:office:word" xmlns:w="http://schemas.openxmlformats.org/wordprocessingml/2006/main" xmlns:w14="http://schemas.microsoft.com/office/word/2010/wordml" xmlns:w15="http://schemas.microsoft.com/office/word/2012/wordml" xmlns:w16cex="http://schemas.microsoft.com/office/word/2018/wordml/cex" xmlns:w16cid="http://schemas.microsoft.com/office/word/2016/wordml/cid" xmlns:w16="http://schemas.microsoft.com/office/word/2018/wordml" xmlns:w16du="http://schemas.microsoft.com/office/word/2023/wordml/word16du" xmlns:w16sdtdh="http://schemas.microsoft.com/office/word/2020/wordml/sdtdatahash" xmlns:w16se="http://schemas.microsoft.com/office/word/2015/wordml/symex" xmlns:wpg="http://schemas.microsoft.com/office/word/2010/wordprocessingGroup" xmlns:wpi="http://schemas.microsoft.com/office/word/2010/wordprocessingInk" xmlns:wne="http://schemas.microsoft.com/office/word/2006/wordml" xmlns:wps="http://schemas.microsoft.com/office/word/2010/wordprocessingShape" mc:Ignorable="w14 w15 w16se w16cid w16 w16cex w16sdtdh w16du wp14">
   <w:body>
     <w:p>
       <w:pPr>
@@ -70,29 +70,41 @@
         <w:rPr>
           <w:rFonts w:ascii="Times New Roman" w:eastAsia="Times New Roman" w:hAnsi="Times New Roman" w:cs="Times New Roman"/>
         </w:rPr>
-        <w:t>Team Number: _____________</w:t>
-      </w:r>
-    </w:p>
-    <w:p>
-      <w:pPr>
-        <w:spacing w:line="276" w:lineRule="auto"/>
-        <w:rPr>
-          <w:rFonts w:ascii="Times New Roman" w:eastAsia="Times New Roman" w:hAnsi="Times New Roman" w:cs="Times New Roman"/>
-        </w:rPr>
-      </w:pPr>
-    </w:p>
-    <w:p>
-      <w:pPr>
-        <w:spacing w:line="276" w:lineRule="auto"/>
-        <w:rPr>
-          <w:rFonts w:ascii="Times New Roman" w:eastAsia="Times New Roman" w:hAnsi="Times New Roman" w:cs="Times New Roman"/>
-        </w:rPr>
-      </w:pPr>
-      <w:r>
-        <w:rPr>
-          <w:rFonts w:ascii="Times New Roman" w:eastAsia="Times New Roman" w:hAnsi="Times New Roman" w:cs="Times New Roman"/>
-        </w:rPr>
-        <w:t>Team Leader/Representative: _______________</w:t>
+        <w:t xml:space="preserve">Team Number: </w:t>
+      </w:r>
+      <w:r>
+        <w:rPr>
+          <w:rFonts w:ascii="Times New Roman" w:eastAsia="Times New Roman" w:hAnsi="Times New Roman" w:cs="Times New Roman"/>
+        </w:rPr>
+        <w:t xml:space="preserve">8 </w:t>
+      </w:r>
+    </w:p>
+    <w:p>
+      <w:pPr>
+        <w:spacing w:line="276" w:lineRule="auto"/>
+        <w:rPr>
+          <w:rFonts w:ascii="Times New Roman" w:eastAsia="Times New Roman" w:hAnsi="Times New Roman" w:cs="Times New Roman"/>
+        </w:rPr>
+      </w:pPr>
+    </w:p>
+    <w:p>
+      <w:pPr>
+        <w:spacing w:line="276" w:lineRule="auto"/>
+        <w:rPr>
+          <w:rFonts w:ascii="Times New Roman" w:eastAsia="Times New Roman" w:hAnsi="Times New Roman" w:cs="Times New Roman"/>
+        </w:rPr>
+      </w:pPr>
+      <w:r>
+        <w:rPr>
+          <w:rFonts w:ascii="Times New Roman" w:eastAsia="Times New Roman" w:hAnsi="Times New Roman" w:cs="Times New Roman"/>
+        </w:rPr>
+        <w:t xml:space="preserve">Team Leader/Representative: </w:t>
+      </w:r>
+      <w:r>
+        <w:rPr>
+          <w:rFonts w:ascii="Times New Roman" w:eastAsia="Times New Roman" w:hAnsi="Times New Roman" w:cs="Times New Roman"/>
+        </w:rPr>
+        <w:t>Aaron Ramirez</w:t>
       </w:r>
     </w:p>
     <w:p>
@@ -108,11 +120,15 @@
         <w:spacing w:after="240" w:line="276" w:lineRule="auto"/>
         <w:rPr>
           <w:rFonts w:ascii="Times New Roman" w:eastAsia="Times New Roman" w:hAnsi="Times New Roman" w:cs="Times New Roman"/>
-        </w:rPr>
-      </w:pPr>
-      <w:r>
-        <w:rPr>
-          <w:rFonts w:ascii="Times New Roman" w:eastAsia="Times New Roman" w:hAnsi="Times New Roman" w:cs="Times New Roman"/>
+          <w:b/>
+          <w:bCs/>
+        </w:rPr>
+      </w:pPr>
+      <w:r>
+        <w:rPr>
+          <w:rFonts w:ascii="Times New Roman" w:eastAsia="Times New Roman" w:hAnsi="Times New Roman" w:cs="Times New Roman"/>
+          <w:b/>
+          <w:bCs/>
         </w:rPr>
         <w:t xml:space="preserve">Full Names of Team Members: </w:t>
       </w:r>
@@ -129,7 +145,13 @@
         <w:rPr>
           <w:rFonts w:ascii="Times New Roman" w:eastAsia="Times New Roman" w:hAnsi="Times New Roman" w:cs="Times New Roman"/>
         </w:rPr>
-        <w:t>1. ________________________________________________</w:t>
+        <w:t xml:space="preserve">1. </w:t>
+      </w:r>
+      <w:r>
+        <w:rPr>
+          <w:rFonts w:ascii="Times New Roman" w:eastAsia="Times New Roman" w:hAnsi="Times New Roman" w:cs="Times New Roman"/>
+        </w:rPr>
+        <w:t>Aaron Ramirez</w:t>
       </w:r>
     </w:p>
     <w:p>
@@ -144,7 +166,13 @@
         <w:rPr>
           <w:rFonts w:ascii="Times New Roman" w:eastAsia="Times New Roman" w:hAnsi="Times New Roman" w:cs="Times New Roman"/>
         </w:rPr>
-        <w:t>2. ________________________________________________</w:t>
+        <w:t xml:space="preserve">2. </w:t>
+      </w:r>
+      <w:r>
+        <w:rPr>
+          <w:rFonts w:ascii="Times New Roman" w:eastAsia="Times New Roman" w:hAnsi="Times New Roman" w:cs="Times New Roman"/>
+        </w:rPr>
+        <w:t>Elan Wilkinson</w:t>
       </w:r>
     </w:p>
     <w:p>
@@ -159,7 +187,13 @@
         <w:rPr>
           <w:rFonts w:ascii="Times New Roman" w:eastAsia="Times New Roman" w:hAnsi="Times New Roman" w:cs="Times New Roman"/>
         </w:rPr>
-        <w:t>3. ________________________________________________</w:t>
+        <w:t xml:space="preserve">3. </w:t>
+      </w:r>
+      <w:r>
+        <w:rPr>
+          <w:rFonts w:ascii="Times New Roman" w:eastAsia="Times New Roman" w:hAnsi="Times New Roman" w:cs="Times New Roman"/>
+        </w:rPr>
+        <w:t>Bhupal Lambodhar</w:t>
       </w:r>
     </w:p>
     <w:p>
@@ -186,8 +220,36 @@
       <w:r>
         <w:rPr>
           <w:rFonts w:ascii="Times New Roman" w:eastAsia="Times New Roman" w:hAnsi="Times New Roman" w:cs="Times New Roman"/>
-        </w:rPr>
-        <w:t>Title of Your Project:  ______________________________________</w:t>
+          <w:b/>
+          <w:bCs/>
+        </w:rPr>
+        <w:t>Title of Your Project:</w:t>
+      </w:r>
+      <w:r>
+        <w:rPr>
+          <w:rFonts w:ascii="Times New Roman" w:eastAsia="Times New Roman" w:hAnsi="Times New Roman" w:cs="Times New Roman"/>
+        </w:rPr>
+        <w:t xml:space="preserve">  </w:t>
+      </w:r>
+    </w:p>
+    <w:p>
+      <w:pPr>
+        <w:tabs>
+          <w:tab w:val="left" w:pos="6480"/>
+          <w:tab w:val="left" w:pos="6840"/>
+          <w:tab w:val="left" w:pos="6930"/>
+          <w:tab w:val="left" w:pos="7020"/>
+        </w:tabs>
+        <w:spacing w:line="276" w:lineRule="auto"/>
+        <w:rPr>
+          <w:rFonts w:ascii="Times New Roman" w:eastAsia="Times New Roman" w:hAnsi="Times New Roman" w:cs="Times New Roman"/>
+        </w:rPr>
+      </w:pPr>
+      <w:r>
+        <w:rPr>
+          <w:rFonts w:ascii="Times New Roman" w:eastAsia="Times New Roman" w:hAnsi="Times New Roman" w:cs="Times New Roman"/>
+        </w:rPr>
+        <w:t>Music Composer Predictor</w:t>
       </w:r>
     </w:p>
     <w:p>
@@ -206,88 +268,18 @@
         <w:spacing w:line="276" w:lineRule="auto"/>
         <w:rPr>
           <w:rFonts w:ascii="Times New Roman" w:eastAsia="Times New Roman" w:hAnsi="Times New Roman" w:cs="Times New Roman"/>
-        </w:rPr>
-      </w:pPr>
-      <w:r>
-        <w:rPr>
-          <w:rFonts w:ascii="Times New Roman" w:eastAsia="Times New Roman" w:hAnsi="Times New Roman" w:cs="Times New Roman"/>
-        </w:rPr>
-        <w:t>Short Description of Your Project and Objectives: ______________________________________</w:t>
-      </w:r>
-    </w:p>
-    <w:p>
-      <w:pPr>
-        <w:spacing w:line="276" w:lineRule="auto"/>
-        <w:rPr>
-          <w:rFonts w:ascii="Times New Roman" w:eastAsia="Times New Roman" w:hAnsi="Times New Roman" w:cs="Times New Roman"/>
-        </w:rPr>
-      </w:pPr>
-    </w:p>
-    <w:p>
-      <w:pPr>
-        <w:spacing w:line="276" w:lineRule="auto"/>
-        <w:rPr>
-          <w:rFonts w:ascii="Times New Roman" w:eastAsia="Times New Roman" w:hAnsi="Times New Roman" w:cs="Times New Roman"/>
-        </w:rPr>
-      </w:pPr>
-      <w:r>
-        <w:rPr>
-          <w:rFonts w:ascii="Times New Roman" w:eastAsia="Times New Roman" w:hAnsi="Times New Roman" w:cs="Times New Roman"/>
-        </w:rPr>
-        <w:t>_______________________________________________________________________________</w:t>
-      </w:r>
-    </w:p>
-    <w:p>
-      <w:pPr>
-        <w:spacing w:line="276" w:lineRule="auto"/>
-        <w:rPr>
-          <w:rFonts w:ascii="Times New Roman" w:eastAsia="Times New Roman" w:hAnsi="Times New Roman" w:cs="Times New Roman"/>
-        </w:rPr>
-      </w:pPr>
-    </w:p>
-    <w:p>
-      <w:pPr>
-        <w:spacing w:line="276" w:lineRule="auto"/>
-        <w:rPr>
-          <w:rFonts w:ascii="Times New Roman" w:eastAsia="Times New Roman" w:hAnsi="Times New Roman" w:cs="Times New Roman"/>
-        </w:rPr>
-      </w:pPr>
-      <w:r>
-        <w:rPr>
-          <w:rFonts w:ascii="Times New Roman" w:eastAsia="Times New Roman" w:hAnsi="Times New Roman" w:cs="Times New Roman"/>
-        </w:rPr>
-        <w:t>_______________________________________________________________________________</w:t>
-      </w:r>
-    </w:p>
-    <w:p>
-      <w:pPr>
-        <w:spacing w:line="276" w:lineRule="auto"/>
-        <w:rPr>
-          <w:rFonts w:ascii="Times New Roman" w:eastAsia="Times New Roman" w:hAnsi="Times New Roman" w:cs="Times New Roman"/>
-        </w:rPr>
-      </w:pPr>
-    </w:p>
-    <w:p>
-      <w:pPr>
-        <w:spacing w:line="276" w:lineRule="auto"/>
-        <w:rPr>
-          <w:rFonts w:ascii="Times New Roman" w:eastAsia="Times New Roman" w:hAnsi="Times New Roman" w:cs="Times New Roman"/>
-        </w:rPr>
-      </w:pPr>
-      <w:r>
-        <w:rPr>
-          <w:rFonts w:ascii="Times New Roman" w:eastAsia="Times New Roman" w:hAnsi="Times New Roman" w:cs="Times New Roman"/>
-        </w:rPr>
-        <w:t>_______________________________________________________________________________</w:t>
-      </w:r>
-    </w:p>
-    <w:p>
-      <w:pPr>
-        <w:spacing w:line="276" w:lineRule="auto"/>
-        <w:rPr>
-          <w:rFonts w:ascii="Times New Roman" w:eastAsia="Times New Roman" w:hAnsi="Times New Roman" w:cs="Times New Roman"/>
-        </w:rPr>
-      </w:pPr>
+          <w:b/>
+          <w:bCs/>
+        </w:rPr>
+      </w:pPr>
+      <w:r>
+        <w:rPr>
+          <w:rFonts w:ascii="Times New Roman" w:eastAsia="Times New Roman" w:hAnsi="Times New Roman" w:cs="Times New Roman"/>
+          <w:b/>
+          <w:bCs/>
+        </w:rPr>
+        <w:t xml:space="preserve">Short Description of Your Project and Objectives: </w:t>
+      </w:r>
     </w:p>
     <w:p>
       <w:pPr>
@@ -303,6 +295,127 @@
         <w:rPr>
           <w:rFonts w:ascii="Times New Roman" w:eastAsia="Times New Roman" w:hAnsi="Times New Roman" w:cs="Times New Roman"/>
         </w:rPr>
+        <w:t xml:space="preserve">Music has sucgh a variety of different genres and sounds associated with it. </w:t>
+      </w:r>
+      <w:proofErr w:type="gramStart"/>
+      <w:r>
+        <w:rPr>
+          <w:rFonts w:ascii="Times New Roman" w:eastAsia="Times New Roman" w:hAnsi="Times New Roman" w:cs="Times New Roman"/>
+        </w:rPr>
+        <w:t>Composer</w:t>
+      </w:r>
+      <w:proofErr w:type="gramEnd"/>
+      <w:r>
+        <w:rPr>
+          <w:rFonts w:ascii="Times New Roman" w:eastAsia="Times New Roman" w:hAnsi="Times New Roman" w:cs="Times New Roman"/>
+        </w:rPr>
+        <w:t xml:space="preserve"> have created music with their unique style and compositions. Identifying the composer for any music </w:t>
+      </w:r>
+      <w:proofErr w:type="gramStart"/>
+      <w:r>
+        <w:rPr>
+          <w:rFonts w:ascii="Times New Roman" w:eastAsia="Times New Roman" w:hAnsi="Times New Roman" w:cs="Times New Roman"/>
+        </w:rPr>
+        <w:t>an</w:t>
+      </w:r>
+      <w:proofErr w:type="gramEnd"/>
+      <w:r>
+        <w:rPr>
+          <w:rFonts w:ascii="Times New Roman" w:eastAsia="Times New Roman" w:hAnsi="Times New Roman" w:cs="Times New Roman"/>
+        </w:rPr>
+        <w:t xml:space="preserve"> be a </w:t>
+      </w:r>
+      <w:proofErr w:type="spellStart"/>
+      <w:r>
+        <w:rPr>
+          <w:rFonts w:ascii="Times New Roman" w:eastAsia="Times New Roman" w:hAnsi="Times New Roman" w:cs="Times New Roman"/>
+        </w:rPr>
+        <w:t>chanllenge</w:t>
+      </w:r>
+      <w:proofErr w:type="spellEnd"/>
+      <w:r>
+        <w:rPr>
+          <w:rFonts w:ascii="Times New Roman" w:eastAsia="Times New Roman" w:hAnsi="Times New Roman" w:cs="Times New Roman"/>
+        </w:rPr>
+        <w:t xml:space="preserve">. This project is aimed to use deep learning techniques to identify the composer of a given piece of music accurately. </w:t>
+      </w:r>
+    </w:p>
+    <w:p>
+      <w:pPr>
+        <w:tabs>
+          <w:tab w:val="left" w:pos="9180"/>
+        </w:tabs>
+        <w:spacing w:line="276" w:lineRule="auto"/>
+        <w:rPr>
+          <w:rFonts w:ascii="Times New Roman" w:eastAsia="Times New Roman" w:hAnsi="Times New Roman" w:cs="Times New Roman"/>
+        </w:rPr>
+      </w:pPr>
+    </w:p>
+    <w:p>
+      <w:pPr>
+        <w:tabs>
+          <w:tab w:val="left" w:pos="9180"/>
+        </w:tabs>
+        <w:spacing w:line="276" w:lineRule="auto"/>
+        <w:rPr>
+          <w:rFonts w:ascii="Times New Roman" w:eastAsia="Times New Roman" w:hAnsi="Times New Roman" w:cs="Times New Roman"/>
+        </w:rPr>
+      </w:pPr>
+      <w:r>
+        <w:rPr>
+          <w:rFonts w:ascii="Times New Roman" w:eastAsia="Times New Roman" w:hAnsi="Times New Roman" w:cs="Times New Roman"/>
+        </w:rPr>
+        <w:t xml:space="preserve">The plan is to use a CNN with LTSM. The main library we are using will be </w:t>
+      </w:r>
+      <w:proofErr w:type="spellStart"/>
+      <w:r>
+        <w:rPr>
+          <w:rFonts w:ascii="Times New Roman" w:eastAsia="Times New Roman" w:hAnsi="Times New Roman" w:cs="Times New Roman"/>
+        </w:rPr>
+        <w:t>pretty_midi</w:t>
+      </w:r>
+      <w:proofErr w:type="spellEnd"/>
+      <w:r>
+        <w:rPr>
+          <w:rFonts w:ascii="Times New Roman" w:eastAsia="Times New Roman" w:hAnsi="Times New Roman" w:cs="Times New Roman"/>
+        </w:rPr>
+        <w:t xml:space="preserve"> for processing. Memory and power usage can be an issue so we will have to use conservative techniques to be to process and get results. </w:t>
+      </w:r>
+    </w:p>
+    <w:p>
+      <w:pPr>
+        <w:spacing w:line="276" w:lineRule="auto"/>
+        <w:rPr>
+          <w:rFonts w:ascii="Times New Roman" w:eastAsia="Times New Roman" w:hAnsi="Times New Roman" w:cs="Times New Roman"/>
+        </w:rPr>
+      </w:pPr>
+    </w:p>
+    <w:p>
+      <w:pPr>
+        <w:spacing w:line="276" w:lineRule="auto"/>
+        <w:rPr>
+          <w:rFonts w:ascii="Times New Roman" w:eastAsia="Times New Roman" w:hAnsi="Times New Roman" w:cs="Times New Roman"/>
+        </w:rPr>
+      </w:pPr>
+    </w:p>
+    <w:p>
+      <w:pPr>
+        <w:tabs>
+          <w:tab w:val="left" w:pos="9180"/>
+        </w:tabs>
+        <w:spacing w:line="276" w:lineRule="auto"/>
+        <w:rPr>
+          <w:rFonts w:ascii="Times New Roman" w:eastAsia="Times New Roman" w:hAnsi="Times New Roman" w:cs="Times New Roman"/>
+          <w:b/>
+          <w:bCs/>
+        </w:rPr>
+      </w:pPr>
+      <w:r>
+        <w:rPr>
+          <w:rFonts w:ascii="Times New Roman" w:eastAsia="Times New Roman" w:hAnsi="Times New Roman" w:cs="Times New Roman"/>
+          <w:b/>
+          <w:bCs/>
+        </w:rPr>
         <w:t xml:space="preserve">Description of Your Selected Dataset (data source, number of variables, size of dataset, etc.): </w:t>
       </w:r>
     </w:p>
@@ -313,64 +426,76 @@
           <w:rFonts w:ascii="Times New Roman" w:eastAsia="Times New Roman" w:hAnsi="Times New Roman" w:cs="Times New Roman"/>
         </w:rPr>
       </w:pPr>
-    </w:p>
-    <w:p>
-      <w:pPr>
-        <w:spacing w:line="276" w:lineRule="auto"/>
-        <w:rPr>
-          <w:rFonts w:ascii="Times New Roman" w:eastAsia="Times New Roman" w:hAnsi="Times New Roman" w:cs="Times New Roman"/>
-        </w:rPr>
-      </w:pPr>
-      <w:r>
-        <w:rPr>
-          <w:rFonts w:ascii="Times New Roman" w:eastAsia="Times New Roman" w:hAnsi="Times New Roman" w:cs="Times New Roman"/>
-        </w:rPr>
-        <w:t>___________________________________________________________________________</w:t>
-      </w:r>
-    </w:p>
-    <w:p>
-      <w:pPr>
-        <w:spacing w:line="276" w:lineRule="auto"/>
-        <w:rPr>
-          <w:rFonts w:ascii="Times New Roman" w:eastAsia="Times New Roman" w:hAnsi="Times New Roman" w:cs="Times New Roman"/>
-        </w:rPr>
-      </w:pPr>
-    </w:p>
-    <w:p>
-      <w:pPr>
-        <w:spacing w:line="276" w:lineRule="auto"/>
-        <w:rPr>
-          <w:rFonts w:ascii="Times New Roman" w:eastAsia="Times New Roman" w:hAnsi="Times New Roman" w:cs="Times New Roman"/>
-        </w:rPr>
-      </w:pPr>
-      <w:r>
-        <w:rPr>
-          <w:rFonts w:ascii="Times New Roman" w:eastAsia="Times New Roman" w:hAnsi="Times New Roman" w:cs="Times New Roman"/>
-        </w:rPr>
-        <w:t>___________________________________________________________________________</w:t>
-      </w:r>
-    </w:p>
-    <w:p>
-      <w:pPr>
-        <w:spacing w:line="276" w:lineRule="auto"/>
-        <w:rPr>
-          <w:rFonts w:ascii="Times New Roman" w:eastAsia="Times New Roman" w:hAnsi="Times New Roman" w:cs="Times New Roman"/>
-        </w:rPr>
-      </w:pPr>
-    </w:p>
-    <w:p>
-      <w:pPr>
-        <w:spacing w:line="276" w:lineRule="auto"/>
-        <w:rPr>
-          <w:rFonts w:ascii="Times New Roman" w:eastAsia="Times New Roman" w:hAnsi="Times New Roman" w:cs="Times New Roman"/>
-        </w:rPr>
-      </w:pPr>
-      <w:r>
-        <w:rPr>
-          <w:rFonts w:ascii="Times New Roman" w:eastAsia="Times New Roman" w:hAnsi="Times New Roman" w:cs="Times New Roman"/>
-        </w:rPr>
-        <w:t>___________________________________________________________________________</w:t>
-      </w:r>
+      <w:r>
+        <w:rPr>
+          <w:rFonts w:ascii="Times New Roman" w:eastAsia="Times New Roman" w:hAnsi="Times New Roman" w:cs="Times New Roman"/>
+        </w:rPr>
+        <w:t xml:space="preserve">Data source is from </w:t>
+      </w:r>
+      <w:proofErr w:type="spellStart"/>
+      <w:r>
+        <w:rPr>
+          <w:rFonts w:ascii="Times New Roman" w:eastAsia="Times New Roman" w:hAnsi="Times New Roman" w:cs="Times New Roman"/>
+        </w:rPr>
+        <w:t>kaggle</w:t>
+      </w:r>
+      <w:proofErr w:type="spellEnd"/>
+      <w:r>
+        <w:rPr>
+          <w:rFonts w:ascii="Times New Roman" w:eastAsia="Times New Roman" w:hAnsi="Times New Roman" w:cs="Times New Roman"/>
+        </w:rPr>
+        <w:t xml:space="preserve">. There are over 3900 midi files from all classical composers. Some of the more popular </w:t>
+      </w:r>
+      <w:proofErr w:type="gramStart"/>
+      <w:r>
+        <w:rPr>
+          <w:rFonts w:ascii="Times New Roman" w:eastAsia="Times New Roman" w:hAnsi="Times New Roman" w:cs="Times New Roman"/>
+        </w:rPr>
+        <w:t>artist</w:t>
+      </w:r>
+      <w:proofErr w:type="gramEnd"/>
+      <w:r>
+        <w:rPr>
+          <w:rFonts w:ascii="Times New Roman" w:eastAsia="Times New Roman" w:hAnsi="Times New Roman" w:cs="Times New Roman"/>
+        </w:rPr>
+        <w:t xml:space="preserve"> like Bach, Beethoven, Mozart and Tchaikovsky. The data itself </w:t>
+      </w:r>
+      <w:proofErr w:type="gramStart"/>
+      <w:r>
+        <w:rPr>
+          <w:rFonts w:ascii="Times New Roman" w:eastAsia="Times New Roman" w:hAnsi="Times New Roman" w:cs="Times New Roman"/>
+        </w:rPr>
+        <w:t>are</w:t>
+      </w:r>
+      <w:proofErr w:type="gramEnd"/>
+      <w:r>
+        <w:rPr>
+          <w:rFonts w:ascii="Times New Roman" w:eastAsia="Times New Roman" w:hAnsi="Times New Roman" w:cs="Times New Roman"/>
+        </w:rPr>
+        <w:t xml:space="preserve"> midi files. We will use the </w:t>
+      </w:r>
+      <w:proofErr w:type="spellStart"/>
+      <w:r>
+        <w:rPr>
+          <w:rFonts w:ascii="Times New Roman" w:eastAsia="Times New Roman" w:hAnsi="Times New Roman" w:cs="Times New Roman"/>
+        </w:rPr>
+        <w:t>pretty_midi</w:t>
+      </w:r>
+      <w:proofErr w:type="spellEnd"/>
+      <w:r>
+        <w:rPr>
+          <w:rFonts w:ascii="Times New Roman" w:eastAsia="Times New Roman" w:hAnsi="Times New Roman" w:cs="Times New Roman"/>
+        </w:rPr>
+        <w:t xml:space="preserve"> library to process the files. </w:t>
+      </w:r>
+    </w:p>
+    <w:p>
+      <w:pPr>
+        <w:spacing w:line="276" w:lineRule="auto"/>
+        <w:rPr>
+          <w:rFonts w:ascii="Times New Roman" w:eastAsia="Times New Roman" w:hAnsi="Times New Roman" w:cs="Times New Roman"/>
+        </w:rPr>
+      </w:pPr>
     </w:p>
     <w:p>
       <w:pPr>
@@ -394,42 +519,57 @@
       <w:r>
         <w:rPr>
           <w:rFonts w:ascii="Times New Roman" w:eastAsia="Times New Roman" w:hAnsi="Times New Roman" w:cs="Times New Roman"/>
-        </w:rPr>
-        <w:t>Are you using and practicing GitHub as a code hosting platform for version control and collaboration? If yes, provide the link here: _______________________</w:t>
-      </w:r>
-    </w:p>
-    <w:p>
-      <w:pPr>
-        <w:spacing w:line="276" w:lineRule="auto"/>
-        <w:rPr>
-          <w:rFonts w:ascii="Times New Roman" w:eastAsia="Times New Roman" w:hAnsi="Times New Roman" w:cs="Times New Roman"/>
-        </w:rPr>
-      </w:pPr>
-    </w:p>
-    <w:p>
-      <w:pPr>
-        <w:spacing w:line="276" w:lineRule="auto"/>
-        <w:rPr>
-          <w:rFonts w:ascii="Times New Roman" w:eastAsia="Times New Roman" w:hAnsi="Times New Roman" w:cs="Times New Roman"/>
-        </w:rPr>
-      </w:pPr>
-      <w:r>
-        <w:rPr>
-          <w:rFonts w:ascii="Times New Roman" w:eastAsia="Times New Roman" w:hAnsi="Times New Roman" w:cs="Times New Roman"/>
-        </w:rPr>
-        <w:t>How many times have your members met in the last two weeks? _______________________</w:t>
-      </w:r>
-    </w:p>
-    <w:p>
-      <w:pPr>
-        <w:spacing w:line="276" w:lineRule="auto"/>
-        <w:rPr>
-          <w:rFonts w:ascii="Times New Roman" w:eastAsia="Times New Roman" w:hAnsi="Times New Roman" w:cs="Times New Roman"/>
-        </w:rPr>
-      </w:pPr>
-    </w:p>
-    <w:p>
-      <w:pPr>
+          <w:b/>
+          <w:bCs/>
+        </w:rPr>
+        <w:t>Are you using and practicing GitHub as a code hosting platform for version control and collaboration? If yes, provide the link here</w:t>
+      </w:r>
+      <w:r>
+        <w:rPr>
+          <w:rFonts w:ascii="Times New Roman" w:eastAsia="Times New Roman" w:hAnsi="Times New Roman" w:cs="Times New Roman"/>
+        </w:rPr>
+        <w:t>:</w:t>
+      </w:r>
+    </w:p>
+    <w:p>
+      <w:pPr>
+        <w:tabs>
+          <w:tab w:val="left" w:pos="6840"/>
+          <w:tab w:val="left" w:pos="7020"/>
+        </w:tabs>
+        <w:spacing w:line="276" w:lineRule="auto"/>
+        <w:rPr>
+          <w:rFonts w:ascii="Times New Roman" w:eastAsia="Times New Roman" w:hAnsi="Times New Roman" w:cs="Times New Roman"/>
+        </w:rPr>
+      </w:pPr>
+      <w:r>
+        <w:rPr>
+          <w:rFonts w:ascii="Times New Roman" w:eastAsia="Times New Roman" w:hAnsi="Times New Roman" w:cs="Times New Roman"/>
+        </w:rPr>
+        <w:t xml:space="preserve"> </w:t>
+      </w:r>
+      <w:hyperlink r:id="rId8" w:history="1">
+        <w:r>
+          <w:rPr>
+            <w:rStyle w:val="Hyperlink"/>
+            <w:rFonts w:ascii="Times New Roman" w:eastAsia="Times New Roman" w:hAnsi="Times New Roman" w:cs="Times New Roman"/>
+          </w:rPr>
+          <w:t>https://github.com/elan-wilkinson/Musical-Composer-Prediction-Grp8</w:t>
+        </w:r>
+      </w:hyperlink>
+      <w:r>
+        <w:rPr>
+          <w:rFonts w:ascii="Times New Roman" w:eastAsia="Times New Roman" w:hAnsi="Times New Roman" w:cs="Times New Roman"/>
+        </w:rPr>
+        <w:t xml:space="preserve"> </w:t>
+      </w:r>
+    </w:p>
+    <w:p>
+      <w:pPr>
+        <w:tabs>
+          <w:tab w:val="left" w:pos="6840"/>
+          <w:tab w:val="left" w:pos="7020"/>
+        </w:tabs>
         <w:spacing w:line="276" w:lineRule="auto"/>
         <w:rPr>
           <w:rFonts w:ascii="Times New Roman" w:eastAsia="Times New Roman" w:hAnsi="Times New Roman" w:cs="Times New Roman"/>
@@ -440,6 +580,82 @@
           <w:rFonts w:ascii="Times New Roman" w:eastAsia="Times New Roman" w:hAnsi="Times New Roman" w:cs="Times New Roman"/>
         </w:rPr>
         <w:lastRenderedPageBreak/>
+        <w:t xml:space="preserve">*The </w:t>
+      </w:r>
+      <w:proofErr w:type="spellStart"/>
+      <w:r>
+        <w:rPr>
+          <w:rFonts w:ascii="Times New Roman" w:eastAsia="Times New Roman" w:hAnsi="Times New Roman" w:cs="Times New Roman"/>
+        </w:rPr>
+        <w:t>Github</w:t>
+      </w:r>
+      <w:proofErr w:type="spellEnd"/>
+      <w:r>
+        <w:rPr>
+          <w:rFonts w:ascii="Times New Roman" w:eastAsia="Times New Roman" w:hAnsi="Times New Roman" w:cs="Times New Roman"/>
+        </w:rPr>
+        <w:t xml:space="preserve"> is private so it might now be seen</w:t>
+      </w:r>
+    </w:p>
+    <w:p>
+      <w:pPr>
+        <w:spacing w:line="276" w:lineRule="auto"/>
+        <w:rPr>
+          <w:rFonts w:ascii="Times New Roman" w:eastAsia="Times New Roman" w:hAnsi="Times New Roman" w:cs="Times New Roman"/>
+        </w:rPr>
+      </w:pPr>
+    </w:p>
+    <w:p>
+      <w:pPr>
+        <w:spacing w:line="276" w:lineRule="auto"/>
+        <w:rPr>
+          <w:rFonts w:ascii="Times New Roman" w:eastAsia="Times New Roman" w:hAnsi="Times New Roman" w:cs="Times New Roman"/>
+          <w:b/>
+          <w:bCs/>
+        </w:rPr>
+      </w:pPr>
+      <w:r>
+        <w:rPr>
+          <w:rFonts w:ascii="Times New Roman" w:eastAsia="Times New Roman" w:hAnsi="Times New Roman" w:cs="Times New Roman"/>
+          <w:b/>
+          <w:bCs/>
+        </w:rPr>
+        <w:t xml:space="preserve">How many times have your members met in the last two weeks? </w:t>
+      </w:r>
+    </w:p>
+    <w:p>
+      <w:pPr>
+        <w:spacing w:line="276" w:lineRule="auto"/>
+        <w:rPr>
+          <w:rFonts w:ascii="Times New Roman" w:eastAsia="Times New Roman" w:hAnsi="Times New Roman" w:cs="Times New Roman"/>
+        </w:rPr>
+      </w:pPr>
+      <w:r>
+        <w:rPr>
+          <w:rFonts w:ascii="Times New Roman" w:eastAsia="Times New Roman" w:hAnsi="Times New Roman" w:cs="Times New Roman"/>
+        </w:rPr>
+        <w:t xml:space="preserve">1 time but have been messaging consistently throughout the week for the project. </w:t>
+      </w:r>
+    </w:p>
+    <w:p>
+      <w:pPr>
+        <w:spacing w:line="276" w:lineRule="auto"/>
+        <w:rPr>
+          <w:rFonts w:ascii="Times New Roman" w:eastAsia="Times New Roman" w:hAnsi="Times New Roman" w:cs="Times New Roman"/>
+        </w:rPr>
+      </w:pPr>
+    </w:p>
+    <w:p>
+      <w:pPr>
+        <w:spacing w:line="276" w:lineRule="auto"/>
+        <w:rPr>
+          <w:rFonts w:ascii="Times New Roman" w:eastAsia="Times New Roman" w:hAnsi="Times New Roman" w:cs="Times New Roman"/>
+        </w:rPr>
+      </w:pPr>
+      <w:r>
+        <w:rPr>
+          <w:rFonts w:ascii="Times New Roman" w:eastAsia="Times New Roman" w:hAnsi="Times New Roman" w:cs="Times New Roman"/>
+        </w:rPr>
         <w:t>List the specific contributions that each team member is providing for the Final Team Project in the table below.</w:t>
       </w:r>
     </w:p>
@@ -532,7 +748,21 @@
                 <w:rFonts w:ascii="Times New Roman" w:eastAsia="Times New Roman" w:hAnsi="Times New Roman" w:cs="Times New Roman"/>
                 <w:shd w:val="clear" w:color="auto" w:fill="C9DAF8"/>
               </w:rPr>
-              <w:t>Team Member 1 (Name)</w:t>
+              <w:t xml:space="preserve">Team Member 1 </w:t>
+            </w:r>
+            <w:r>
+              <w:rPr>
+                <w:rFonts w:ascii="Times New Roman" w:eastAsia="Times New Roman" w:hAnsi="Times New Roman" w:cs="Times New Roman"/>
+                <w:shd w:val="clear" w:color="auto" w:fill="C9DAF8"/>
+              </w:rPr>
+              <w:t>(Aaron Ramirez</w:t>
+            </w:r>
+            <w:r>
+              <w:rPr>
+                <w:rFonts w:ascii="Times New Roman" w:eastAsia="Times New Roman" w:hAnsi="Times New Roman" w:cs="Times New Roman"/>
+                <w:shd w:val="clear" w:color="auto" w:fill="C9DAF8"/>
+              </w:rPr>
+              <w:t>)</w:t>
             </w:r>
           </w:p>
         </w:tc>
@@ -556,7 +786,21 @@
                 <w:rFonts w:ascii="Times New Roman" w:eastAsia="Times New Roman" w:hAnsi="Times New Roman" w:cs="Times New Roman"/>
                 <w:shd w:val="clear" w:color="auto" w:fill="C9DAF8"/>
               </w:rPr>
-              <w:t>Team Member 2 (Name)</w:t>
+              <w:t>Team Member 2 (</w:t>
+            </w:r>
+            <w:r>
+              <w:rPr>
+                <w:rFonts w:ascii="Times New Roman" w:eastAsia="Times New Roman" w:hAnsi="Times New Roman" w:cs="Times New Roman"/>
+                <w:shd w:val="clear" w:color="auto" w:fill="C9DAF8"/>
+              </w:rPr>
+              <w:t>Elan Wilkinson</w:t>
+            </w:r>
+            <w:r>
+              <w:rPr>
+                <w:rFonts w:ascii="Times New Roman" w:eastAsia="Times New Roman" w:hAnsi="Times New Roman" w:cs="Times New Roman"/>
+                <w:shd w:val="clear" w:color="auto" w:fill="C9DAF8"/>
+              </w:rPr>
+              <w:t>)</w:t>
             </w:r>
           </w:p>
         </w:tc>
@@ -580,7 +824,21 @@
                 <w:rFonts w:ascii="Times New Roman" w:eastAsia="Times New Roman" w:hAnsi="Times New Roman" w:cs="Times New Roman"/>
                 <w:shd w:val="clear" w:color="auto" w:fill="C9DAF8"/>
               </w:rPr>
-              <w:t>Team Member 3 (if applicable) (Name)</w:t>
+              <w:t>Team Member 3 (</w:t>
+            </w:r>
+            <w:r>
+              <w:rPr>
+                <w:rFonts w:ascii="Times New Roman" w:eastAsia="Times New Roman" w:hAnsi="Times New Roman" w:cs="Times New Roman"/>
+                <w:shd w:val="clear" w:color="auto" w:fill="C9DAF8"/>
+              </w:rPr>
+              <w:t>Bhupal Lambodhar</w:t>
+            </w:r>
+            <w:r>
+              <w:rPr>
+                <w:rFonts w:ascii="Times New Roman" w:eastAsia="Times New Roman" w:hAnsi="Times New Roman" w:cs="Times New Roman"/>
+                <w:shd w:val="clear" w:color="auto" w:fill="C9DAF8"/>
+              </w:rPr>
+              <w:t>)</w:t>
             </w:r>
           </w:p>
         </w:tc>
@@ -604,7 +862,71 @@
               <w:rPr>
                 <w:rFonts w:ascii="Times New Roman" w:eastAsia="Times New Roman" w:hAnsi="Times New Roman" w:cs="Times New Roman"/>
               </w:rPr>
-              <w:t>List of contributions</w:t>
+              <w:t>Created the Project Status Form</w:t>
+            </w:r>
+          </w:p>
+          <w:p>
+            <w:pPr>
+              <w:spacing w:line="276" w:lineRule="auto"/>
+              <w:rPr>
+                <w:rFonts w:ascii="Times New Roman" w:eastAsia="Times New Roman" w:hAnsi="Times New Roman" w:cs="Times New Roman"/>
+              </w:rPr>
+            </w:pPr>
+            <w:proofErr w:type="gramStart"/>
+            <w:r>
+              <w:rPr>
+                <w:rFonts w:ascii="Times New Roman" w:eastAsia="Times New Roman" w:hAnsi="Times New Roman" w:cs="Times New Roman"/>
+              </w:rPr>
+              <w:t>Reviewed  initial</w:t>
+            </w:r>
+            <w:proofErr w:type="gramEnd"/>
+            <w:r>
+              <w:rPr>
+                <w:rFonts w:ascii="Times New Roman" w:eastAsia="Times New Roman" w:hAnsi="Times New Roman" w:cs="Times New Roman"/>
+              </w:rPr>
+              <w:t xml:space="preserve"> code</w:t>
+            </w:r>
+          </w:p>
+          <w:p>
+            <w:pPr>
+              <w:spacing w:line="276" w:lineRule="auto"/>
+              <w:rPr>
+                <w:rFonts w:ascii="Times New Roman" w:eastAsia="Times New Roman" w:hAnsi="Times New Roman" w:cs="Times New Roman"/>
+              </w:rPr>
+            </w:pPr>
+            <w:r>
+              <w:rPr>
+                <w:rFonts w:ascii="Times New Roman" w:eastAsia="Times New Roman" w:hAnsi="Times New Roman" w:cs="Times New Roman"/>
+              </w:rPr>
+              <w:t>Set out plan for the code</w:t>
+            </w:r>
+          </w:p>
+          <w:p>
+            <w:pPr>
+              <w:spacing w:line="276" w:lineRule="auto"/>
+              <w:rPr>
+                <w:rFonts w:ascii="Times New Roman" w:eastAsia="Times New Roman" w:hAnsi="Times New Roman" w:cs="Times New Roman"/>
+              </w:rPr>
+            </w:pPr>
+            <w:r>
+              <w:rPr>
+                <w:rFonts w:ascii="Times New Roman" w:eastAsia="Times New Roman" w:hAnsi="Times New Roman" w:cs="Times New Roman"/>
+              </w:rPr>
+              <w:t xml:space="preserve">Updates to EDA </w:t>
+            </w:r>
+          </w:p>
+          <w:p>
+            <w:pPr>
+              <w:spacing w:line="276" w:lineRule="auto"/>
+              <w:rPr>
+                <w:rFonts w:ascii="Times New Roman" w:eastAsia="Times New Roman" w:hAnsi="Times New Roman" w:cs="Times New Roman"/>
+              </w:rPr>
+            </w:pPr>
+            <w:r>
+              <w:rPr>
+                <w:rFonts w:ascii="Times New Roman" w:eastAsia="Times New Roman" w:hAnsi="Times New Roman" w:cs="Times New Roman"/>
+              </w:rPr>
+              <w:t>Set up meeting time</w:t>
             </w:r>
           </w:p>
         </w:tc>
@@ -623,7 +945,85 @@
               <w:rPr>
                 <w:rFonts w:ascii="Times New Roman" w:eastAsia="Times New Roman" w:hAnsi="Times New Roman" w:cs="Times New Roman"/>
               </w:rPr>
-              <w:t>List of contributions</w:t>
+              <w:t xml:space="preserve">Created </w:t>
+            </w:r>
+            <w:proofErr w:type="spellStart"/>
+            <w:r>
+              <w:rPr>
+                <w:rFonts w:ascii="Times New Roman" w:eastAsia="Times New Roman" w:hAnsi="Times New Roman" w:cs="Times New Roman"/>
+              </w:rPr>
+              <w:t>Github</w:t>
+            </w:r>
+            <w:proofErr w:type="spellEnd"/>
+            <w:r>
+              <w:rPr>
+                <w:rFonts w:ascii="Times New Roman" w:eastAsia="Times New Roman" w:hAnsi="Times New Roman" w:cs="Times New Roman"/>
+              </w:rPr>
+              <w:t xml:space="preserve"> link</w:t>
+            </w:r>
+          </w:p>
+          <w:p>
+            <w:pPr>
+              <w:spacing w:line="276" w:lineRule="auto"/>
+              <w:rPr>
+                <w:rFonts w:ascii="Times New Roman" w:eastAsia="Times New Roman" w:hAnsi="Times New Roman" w:cs="Times New Roman"/>
+              </w:rPr>
+            </w:pPr>
+            <w:r>
+              <w:rPr>
+                <w:rFonts w:ascii="Times New Roman" w:eastAsia="Times New Roman" w:hAnsi="Times New Roman" w:cs="Times New Roman"/>
+              </w:rPr>
+              <w:t>Created initial code</w:t>
+            </w:r>
+          </w:p>
+          <w:p>
+            <w:pPr>
+              <w:spacing w:line="276" w:lineRule="auto"/>
+              <w:rPr>
+                <w:rFonts w:ascii="Times New Roman" w:eastAsia="Times New Roman" w:hAnsi="Times New Roman" w:cs="Times New Roman"/>
+              </w:rPr>
+            </w:pPr>
+            <w:r>
+              <w:rPr>
+                <w:rFonts w:ascii="Times New Roman" w:eastAsia="Times New Roman" w:hAnsi="Times New Roman" w:cs="Times New Roman"/>
+              </w:rPr>
+              <w:t>Reviewed plan</w:t>
+            </w:r>
+          </w:p>
+          <w:p>
+            <w:pPr>
+              <w:spacing w:line="276" w:lineRule="auto"/>
+              <w:rPr>
+                <w:rFonts w:ascii="Times New Roman" w:eastAsia="Times New Roman" w:hAnsi="Times New Roman" w:cs="Times New Roman"/>
+              </w:rPr>
+            </w:pPr>
+            <w:proofErr w:type="gramStart"/>
+            <w:r>
+              <w:rPr>
+                <w:rFonts w:ascii="Times New Roman" w:eastAsia="Times New Roman" w:hAnsi="Times New Roman" w:cs="Times New Roman"/>
+              </w:rPr>
+              <w:t>Reviewed  status</w:t>
+            </w:r>
+            <w:proofErr w:type="gramEnd"/>
+            <w:r>
+              <w:rPr>
+                <w:rFonts w:ascii="Times New Roman" w:eastAsia="Times New Roman" w:hAnsi="Times New Roman" w:cs="Times New Roman"/>
+              </w:rPr>
+              <w:t xml:space="preserve"> form</w:t>
+            </w:r>
+          </w:p>
+          <w:p>
+            <w:pPr>
+              <w:spacing w:line="276" w:lineRule="auto"/>
+              <w:rPr>
+                <w:rFonts w:ascii="Times New Roman" w:eastAsia="Times New Roman" w:hAnsi="Times New Roman" w:cs="Times New Roman"/>
+              </w:rPr>
+            </w:pPr>
+            <w:r>
+              <w:rPr>
+                <w:rFonts w:ascii="Times New Roman" w:eastAsia="Times New Roman" w:hAnsi="Times New Roman" w:cs="Times New Roman"/>
+              </w:rPr>
+              <w:t>Create ReadMe</w:t>
             </w:r>
           </w:p>
         </w:tc>
@@ -642,7 +1042,21 @@
               <w:rPr>
                 <w:rFonts w:ascii="Times New Roman" w:eastAsia="Times New Roman" w:hAnsi="Times New Roman" w:cs="Times New Roman"/>
               </w:rPr>
-              <w:t>List of contributions</w:t>
+              <w:t>Reviewed status form</w:t>
+            </w:r>
+          </w:p>
+          <w:p>
+            <w:pPr>
+              <w:spacing w:line="276" w:lineRule="auto"/>
+              <w:rPr>
+                <w:rFonts w:ascii="Times New Roman" w:eastAsia="Times New Roman" w:hAnsi="Times New Roman" w:cs="Times New Roman"/>
+              </w:rPr>
+            </w:pPr>
+            <w:r>
+              <w:rPr>
+                <w:rFonts w:ascii="Times New Roman" w:eastAsia="Times New Roman" w:hAnsi="Times New Roman" w:cs="Times New Roman"/>
+              </w:rPr>
+              <w:t>Reviewed initial code</w:t>
             </w:r>
           </w:p>
         </w:tc>
@@ -715,8 +1129,8 @@
       </w:r>
     </w:p>
     <w:sectPr>
-      <w:headerReference w:type="default" r:id="rId8"/>
-      <w:footerReference w:type="default" r:id="rId9"/>
+      <w:headerReference w:type="default" r:id="rId9"/>
+      <w:footerReference w:type="default" r:id="rId10"/>
       <w:pgSz w:w="12240" w:h="15840"/>
       <w:pgMar w:top="2700" w:right="1440" w:bottom="1440" w:left="1260" w:header="720" w:footer="720" w:gutter="0"/>
       <w:pgNumType w:start="1"/>
@@ -727,7 +1141,7 @@
 </file>
 
 <file path=word/endnotes.xml><?xml version="1.0" encoding="utf-8"?>
-<w:endnotes xmlns:wpc="http://schemas.microsoft.com/office/word/2010/wordprocessingCanvas" xmlns:cx="http://schemas.microsoft.com/office/drawing/2014/chartex" xmlns:cx1="http://schemas.microsoft.com/office/drawing/2015/9/8/chartex" xmlns:cx2="http://schemas.microsoft.com/office/drawing/2015/10/21/chartex" xmlns:cx3="http://schemas.microsoft.com/office/drawing/2016/5/9/chartex" xmlns:cx4="http://schemas.microsoft.com/office/drawing/2016/5/10/chartex" xmlns:cx5="http://schemas.microsoft.com/office/drawing/2016/5/11/chartex" xmlns:cx6="http://schemas.microsoft.com/office/drawing/2016/5/12/chartex" xmlns:cx7="http://schemas.microsoft.com/office/drawing/2016/5/13/chartex" xmlns:cx8="http://schemas.microsoft.com/office/drawing/2016/5/14/chartex" xmlns:mc="http://schemas.openxmlformats.org/markup-compatibility/2006" xmlns:aink="http://schemas.microsoft.com/office/drawing/2016/ink" xmlns:am3d="http://schemas.microsoft.com/office/drawing/2017/model3d" xmlns:o="urn:schemas-microsoft-com:office:office" xmlns:oel="http://schemas.microsoft.com/office/2019/extlst" xmlns:r="http://schemas.openxmlformats.org/officeDocument/2006/relationships" xmlns:m="http://schemas.openxmlformats.org/officeDocument/2006/math" xmlns:v="urn:schemas-microsoft-com:vml" xmlns:wp14="http://schemas.microsoft.com/office/word/2010/wordprocessingDrawing" xmlns:wp="http://schemas.openxmlformats.org/drawingml/2006/wordprocessingDrawing" xmlns:w10="urn:schemas-microsoft-com:office:word" xmlns:w="http://schemas.openxmlformats.org/wordprocessingml/2006/main" xmlns:w14="http://schemas.microsoft.com/office/word/2010/wordml" xmlns:w15="http://schemas.microsoft.com/office/word/2012/wordml" xmlns:w16cex="http://schemas.microsoft.com/office/word/2018/wordml/cex" xmlns:w16cid="http://schemas.microsoft.com/office/word/2016/wordml/cid" xmlns:w16="http://schemas.microsoft.com/office/word/2018/wordml" xmlns:w16sdtdh="http://schemas.microsoft.com/office/word/2020/wordml/sdtdatahash" xmlns:w16se="http://schemas.microsoft.com/office/word/2015/wordml/symex" xmlns:wpg="http://schemas.microsoft.com/office/word/2010/wordprocessingGroup" xmlns:wpi="http://schemas.microsoft.com/office/word/2010/wordprocessingInk" xmlns:wne="http://schemas.microsoft.com/office/word/2006/wordml" xmlns:wps="http://schemas.microsoft.com/office/word/2010/wordprocessingShape" mc:Ignorable="w14 w15 w16se w16cid w16 w16cex w16sdtdh wp14">
+<w:endnotes xmlns:wpc="http://schemas.microsoft.com/office/word/2010/wordprocessingCanvas" xmlns:cx="http://schemas.microsoft.com/office/drawing/2014/chartex" xmlns:cx1="http://schemas.microsoft.com/office/drawing/2015/9/8/chartex" xmlns:cx2="http://schemas.microsoft.com/office/drawing/2015/10/21/chartex" xmlns:cx3="http://schemas.microsoft.com/office/drawing/2016/5/9/chartex" xmlns:cx4="http://schemas.microsoft.com/office/drawing/2016/5/10/chartex" xmlns:cx5="http://schemas.microsoft.com/office/drawing/2016/5/11/chartex" xmlns:cx6="http://schemas.microsoft.com/office/drawing/2016/5/12/chartex" xmlns:cx7="http://schemas.microsoft.com/office/drawing/2016/5/13/chartex" xmlns:cx8="http://schemas.microsoft.com/office/drawing/2016/5/14/chartex" xmlns:mc="http://schemas.openxmlformats.org/markup-compatibility/2006" xmlns:aink="http://schemas.microsoft.com/office/drawing/2016/ink" xmlns:am3d="http://schemas.microsoft.com/office/drawing/2017/model3d" xmlns:o="urn:schemas-microsoft-com:office:office" xmlns:oel="http://schemas.microsoft.com/office/2019/extlst" xmlns:r="http://schemas.openxmlformats.org/officeDocument/2006/relationships" xmlns:m="http://schemas.openxmlformats.org/officeDocument/2006/math" xmlns:v="urn:schemas-microsoft-com:vml" xmlns:wp14="http://schemas.microsoft.com/office/word/2010/wordprocessingDrawing" xmlns:wp="http://schemas.openxmlformats.org/drawingml/2006/wordprocessingDrawing" xmlns:w10="urn:schemas-microsoft-com:office:word" xmlns:w="http://schemas.openxmlformats.org/wordprocessingml/2006/main" xmlns:w14="http://schemas.microsoft.com/office/word/2010/wordml" xmlns:w15="http://schemas.microsoft.com/office/word/2012/wordml" xmlns:w16cex="http://schemas.microsoft.com/office/word/2018/wordml/cex" xmlns:w16cid="http://schemas.microsoft.com/office/word/2016/wordml/cid" xmlns:w16="http://schemas.microsoft.com/office/word/2018/wordml" xmlns:w16du="http://schemas.microsoft.com/office/word/2023/wordml/word16du" xmlns:w16sdtdh="http://schemas.microsoft.com/office/word/2020/wordml/sdtdatahash" xmlns:w16se="http://schemas.microsoft.com/office/word/2015/wordml/symex" xmlns:wpg="http://schemas.microsoft.com/office/word/2010/wordprocessingGroup" xmlns:wpi="http://schemas.microsoft.com/office/word/2010/wordprocessingInk" xmlns:wne="http://schemas.microsoft.com/office/word/2006/wordml" xmlns:wps="http://schemas.microsoft.com/office/word/2010/wordprocessingShape" mc:Ignorable="w14 w15 w16se w16cid w16 w16cex w16sdtdh w16du wp14">
   <w:endnote w:type="separator" w:id="-1">
     <w:p>
       <w:r>
@@ -746,7 +1160,7 @@
 </file>
 
 <file path=word/footer1.xml><?xml version="1.0" encoding="utf-8"?>
-<w:ftr xmlns:wpc="http://schemas.microsoft.com/office/word/2010/wordprocessingCanvas" xmlns:cx="http://schemas.microsoft.com/office/drawing/2014/chartex" xmlns:cx1="http://schemas.microsoft.com/office/drawing/2015/9/8/chartex" xmlns:cx2="http://schemas.microsoft.com/office/drawing/2015/10/21/chartex" xmlns:cx3="http://schemas.microsoft.com/office/drawing/2016/5/9/chartex" xmlns:cx4="http://schemas.microsoft.com/office/drawing/2016/5/10/chartex" xmlns:cx5="http://schemas.microsoft.com/office/drawing/2016/5/11/chartex" xmlns:cx6="http://schemas.microsoft.com/office/drawing/2016/5/12/chartex" xmlns:cx7="http://schemas.microsoft.com/office/drawing/2016/5/13/chartex" xmlns:cx8="http://schemas.microsoft.com/office/drawing/2016/5/14/chartex" xmlns:mc="http://schemas.openxmlformats.org/markup-compatibility/2006" xmlns:aink="http://schemas.microsoft.com/office/drawing/2016/ink" xmlns:am3d="http://schemas.microsoft.com/office/drawing/2017/model3d" xmlns:o="urn:schemas-microsoft-com:office:office" xmlns:oel="http://schemas.microsoft.com/office/2019/extlst" xmlns:r="http://schemas.openxmlformats.org/officeDocument/2006/relationships" xmlns:m="http://schemas.openxmlformats.org/officeDocument/2006/math" xmlns:v="urn:schemas-microsoft-com:vml" xmlns:wp14="http://schemas.microsoft.com/office/word/2010/wordprocessingDrawing" xmlns:wp="http://schemas.openxmlformats.org/drawingml/2006/wordprocessingDrawing" xmlns:w10="urn:schemas-microsoft-com:office:word" xmlns:w="http://schemas.openxmlformats.org/wordprocessingml/2006/main" xmlns:w14="http://schemas.microsoft.com/office/word/2010/wordml" xmlns:w15="http://schemas.microsoft.com/office/word/2012/wordml" xmlns:w16cex="http://schemas.microsoft.com/office/word/2018/wordml/cex" xmlns:w16cid="http://schemas.microsoft.com/office/word/2016/wordml/cid" xmlns:w16="http://schemas.microsoft.com/office/word/2018/wordml" xmlns:w16sdtdh="http://schemas.microsoft.com/office/word/2020/wordml/sdtdatahash" xmlns:w16se="http://schemas.microsoft.com/office/word/2015/wordml/symex" xmlns:wpg="http://schemas.microsoft.com/office/word/2010/wordprocessingGroup" xmlns:wpi="http://schemas.microsoft.com/office/word/2010/wordprocessingInk" xmlns:wne="http://schemas.microsoft.com/office/word/2006/wordml" xmlns:wps="http://schemas.microsoft.com/office/word/2010/wordprocessingShape" mc:Ignorable="w14 w15 w16se w16cid w16 w16cex w16sdtdh wp14">
+<w:ftr xmlns:wpc="http://schemas.microsoft.com/office/word/2010/wordprocessingCanvas" xmlns:cx="http://schemas.microsoft.com/office/drawing/2014/chartex" xmlns:cx1="http://schemas.microsoft.com/office/drawing/2015/9/8/chartex" xmlns:cx2="http://schemas.microsoft.com/office/drawing/2015/10/21/chartex" xmlns:cx3="http://schemas.microsoft.com/office/drawing/2016/5/9/chartex" xmlns:cx4="http://schemas.microsoft.com/office/drawing/2016/5/10/chartex" xmlns:cx5="http://schemas.microsoft.com/office/drawing/2016/5/11/chartex" xmlns:cx6="http://schemas.microsoft.com/office/drawing/2016/5/12/chartex" xmlns:cx7="http://schemas.microsoft.com/office/drawing/2016/5/13/chartex" xmlns:cx8="http://schemas.microsoft.com/office/drawing/2016/5/14/chartex" xmlns:mc="http://schemas.openxmlformats.org/markup-compatibility/2006" xmlns:aink="http://schemas.microsoft.com/office/drawing/2016/ink" xmlns:am3d="http://schemas.microsoft.com/office/drawing/2017/model3d" xmlns:o="urn:schemas-microsoft-com:office:office" xmlns:oel="http://schemas.microsoft.com/office/2019/extlst" xmlns:r="http://schemas.openxmlformats.org/officeDocument/2006/relationships" xmlns:m="http://schemas.openxmlformats.org/officeDocument/2006/math" xmlns:v="urn:schemas-microsoft-com:vml" xmlns:wp14="http://schemas.microsoft.com/office/word/2010/wordprocessingDrawing" xmlns:wp="http://schemas.openxmlformats.org/drawingml/2006/wordprocessingDrawing" xmlns:w10="urn:schemas-microsoft-com:office:word" xmlns:w="http://schemas.openxmlformats.org/wordprocessingml/2006/main" xmlns:w14="http://schemas.microsoft.com/office/word/2010/wordml" xmlns:w15="http://schemas.microsoft.com/office/word/2012/wordml" xmlns:w16cex="http://schemas.microsoft.com/office/word/2018/wordml/cex" xmlns:w16cid="http://schemas.microsoft.com/office/word/2016/wordml/cid" xmlns:w16="http://schemas.microsoft.com/office/word/2018/wordml" xmlns:w16du="http://schemas.microsoft.com/office/word/2023/wordml/word16du" xmlns:w16sdtdh="http://schemas.microsoft.com/office/word/2020/wordml/sdtdatahash" xmlns:w16se="http://schemas.microsoft.com/office/word/2015/wordml/symex" xmlns:wpg="http://schemas.microsoft.com/office/word/2010/wordprocessingGroup" xmlns:wpi="http://schemas.microsoft.com/office/word/2010/wordprocessingInk" xmlns:wne="http://schemas.microsoft.com/office/word/2006/wordml" xmlns:wps="http://schemas.microsoft.com/office/word/2010/wordprocessingShape" mc:Ignorable="w14 w15 w16se w16cid w16 w16cex w16sdtdh w16du wp14">
   <w:p>
     <w:pPr>
       <w:pBdr>
@@ -872,7 +1286,7 @@
 </file>
 
 <file path=word/footnotes.xml><?xml version="1.0" encoding="utf-8"?>
-<w:footnotes xmlns:wpc="http://schemas.microsoft.com/office/word/2010/wordprocessingCanvas" xmlns:cx="http://schemas.microsoft.com/office/drawing/2014/chartex" xmlns:cx1="http://schemas.microsoft.com/office/drawing/2015/9/8/chartex" xmlns:cx2="http://schemas.microsoft.com/office/drawing/2015/10/21/chartex" xmlns:cx3="http://schemas.microsoft.com/office/drawing/2016/5/9/chartex" xmlns:cx4="http://schemas.microsoft.com/office/drawing/2016/5/10/chartex" xmlns:cx5="http://schemas.microsoft.com/office/drawing/2016/5/11/chartex" xmlns:cx6="http://schemas.microsoft.com/office/drawing/2016/5/12/chartex" xmlns:cx7="http://schemas.microsoft.com/office/drawing/2016/5/13/chartex" xmlns:cx8="http://schemas.microsoft.com/office/drawing/2016/5/14/chartex" xmlns:mc="http://schemas.openxmlformats.org/markup-compatibility/2006" xmlns:aink="http://schemas.microsoft.com/office/drawing/2016/ink" xmlns:am3d="http://schemas.microsoft.com/office/drawing/2017/model3d" xmlns:o="urn:schemas-microsoft-com:office:office" xmlns:oel="http://schemas.microsoft.com/office/2019/extlst" xmlns:r="http://schemas.openxmlformats.org/officeDocument/2006/relationships" xmlns:m="http://schemas.openxmlformats.org/officeDocument/2006/math" xmlns:v="urn:schemas-microsoft-com:vml" xmlns:wp14="http://schemas.microsoft.com/office/word/2010/wordprocessingDrawing" xmlns:wp="http://schemas.openxmlformats.org/drawingml/2006/wordprocessingDrawing" xmlns:w10="urn:schemas-microsoft-com:office:word" xmlns:w="http://schemas.openxmlformats.org/wordprocessingml/2006/main" xmlns:w14="http://schemas.microsoft.com/office/word/2010/wordml" xmlns:w15="http://schemas.microsoft.com/office/word/2012/wordml" xmlns:w16cex="http://schemas.microsoft.com/office/word/2018/wordml/cex" xmlns:w16cid="http://schemas.microsoft.com/office/word/2016/wordml/cid" xmlns:w16="http://schemas.microsoft.com/office/word/2018/wordml" xmlns:w16sdtdh="http://schemas.microsoft.com/office/word/2020/wordml/sdtdatahash" xmlns:w16se="http://schemas.microsoft.com/office/word/2015/wordml/symex" xmlns:wpg="http://schemas.microsoft.com/office/word/2010/wordprocessingGroup" xmlns:wpi="http://schemas.microsoft.com/office/word/2010/wordprocessingInk" xmlns:wne="http://schemas.microsoft.com/office/word/2006/wordml" xmlns:wps="http://schemas.microsoft.com/office/word/2010/wordprocessingShape" mc:Ignorable="w14 w15 w16se w16cid w16 w16cex w16sdtdh wp14">
+<w:footnotes xmlns:wpc="http://schemas.microsoft.com/office/word/2010/wordprocessingCanvas" xmlns:cx="http://schemas.microsoft.com/office/drawing/2014/chartex" xmlns:cx1="http://schemas.microsoft.com/office/drawing/2015/9/8/chartex" xmlns:cx2="http://schemas.microsoft.com/office/drawing/2015/10/21/chartex" xmlns:cx3="http://schemas.microsoft.com/office/drawing/2016/5/9/chartex" xmlns:cx4="http://schemas.microsoft.com/office/drawing/2016/5/10/chartex" xmlns:cx5="http://schemas.microsoft.com/office/drawing/2016/5/11/chartex" xmlns:cx6="http://schemas.microsoft.com/office/drawing/2016/5/12/chartex" xmlns:cx7="http://schemas.microsoft.com/office/drawing/2016/5/13/chartex" xmlns:cx8="http://schemas.microsoft.com/office/drawing/2016/5/14/chartex" xmlns:mc="http://schemas.openxmlformats.org/markup-compatibility/2006" xmlns:aink="http://schemas.microsoft.com/office/drawing/2016/ink" xmlns:am3d="http://schemas.microsoft.com/office/drawing/2017/model3d" xmlns:o="urn:schemas-microsoft-com:office:office" xmlns:oel="http://schemas.microsoft.com/office/2019/extlst" xmlns:r="http://schemas.openxmlformats.org/officeDocument/2006/relationships" xmlns:m="http://schemas.openxmlformats.org/officeDocument/2006/math" xmlns:v="urn:schemas-microsoft-com:vml" xmlns:wp14="http://schemas.microsoft.com/office/word/2010/wordprocessingDrawing" xmlns:wp="http://schemas.openxmlformats.org/drawingml/2006/wordprocessingDrawing" xmlns:w10="urn:schemas-microsoft-com:office:word" xmlns:w="http://schemas.openxmlformats.org/wordprocessingml/2006/main" xmlns:w14="http://schemas.microsoft.com/office/word/2010/wordml" xmlns:w15="http://schemas.microsoft.com/office/word/2012/wordml" xmlns:w16cex="http://schemas.microsoft.com/office/word/2018/wordml/cex" xmlns:w16cid="http://schemas.microsoft.com/office/word/2016/wordml/cid" xmlns:w16="http://schemas.microsoft.com/office/word/2018/wordml" xmlns:w16du="http://schemas.microsoft.com/office/word/2023/wordml/word16du" xmlns:w16sdtdh="http://schemas.microsoft.com/office/word/2020/wordml/sdtdatahash" xmlns:w16se="http://schemas.microsoft.com/office/word/2015/wordml/symex" xmlns:wpg="http://schemas.microsoft.com/office/word/2010/wordprocessingGroup" xmlns:wpi="http://schemas.microsoft.com/office/word/2010/wordprocessingInk" xmlns:wne="http://schemas.microsoft.com/office/word/2006/wordml" xmlns:wps="http://schemas.microsoft.com/office/word/2010/wordprocessingShape" mc:Ignorable="w14 w15 w16se w16cid w16 w16cex w16sdtdh w16du wp14">
   <w:footnote w:type="separator" w:id="-1">
     <w:p>
       <w:r>
@@ -891,7 +1305,7 @@
 </file>
 
 <file path=word/header1.xml><?xml version="1.0" encoding="utf-8"?>
-<w:hdr xmlns:wpc="http://schemas.microsoft.com/office/word/2010/wordprocessingCanvas" xmlns:cx="http://schemas.microsoft.com/office/drawing/2014/chartex" xmlns:cx1="http://schemas.microsoft.com/office/drawing/2015/9/8/chartex" xmlns:cx2="http://schemas.microsoft.com/office/drawing/2015/10/21/chartex" xmlns:cx3="http://schemas.microsoft.com/office/drawing/2016/5/9/chartex" xmlns:cx4="http://schemas.microsoft.com/office/drawing/2016/5/10/chartex" xmlns:cx5="http://schemas.microsoft.com/office/drawing/2016/5/11/chartex" xmlns:cx6="http://schemas.microsoft.com/office/drawing/2016/5/12/chartex" xmlns:cx7="http://schemas.microsoft.com/office/drawing/2016/5/13/chartex" xmlns:cx8="http://schemas.microsoft.com/office/drawing/2016/5/14/chartex" xmlns:mc="http://schemas.openxmlformats.org/markup-compatibility/2006" xmlns:aink="http://schemas.microsoft.com/office/drawing/2016/ink" xmlns:am3d="http://schemas.microsoft.com/office/drawing/2017/model3d" xmlns:o="urn:schemas-microsoft-com:office:office" xmlns:oel="http://schemas.microsoft.com/office/2019/extlst" xmlns:r="http://schemas.openxmlformats.org/officeDocument/2006/relationships" xmlns:m="http://schemas.openxmlformats.org/officeDocument/2006/math" xmlns:v="urn:schemas-microsoft-com:vml" xmlns:wp14="http://schemas.microsoft.com/office/word/2010/wordprocessingDrawing" xmlns:wp="http://schemas.openxmlformats.org/drawingml/2006/wordprocessingDrawing" xmlns:w10="urn:schemas-microsoft-com:office:word" xmlns:w="http://schemas.openxmlformats.org/wordprocessingml/2006/main" xmlns:w14="http://schemas.microsoft.com/office/word/2010/wordml" xmlns:w15="http://schemas.microsoft.com/office/word/2012/wordml" xmlns:w16cex="http://schemas.microsoft.com/office/word/2018/wordml/cex" xmlns:w16cid="http://schemas.microsoft.com/office/word/2016/wordml/cid" xmlns:w16="http://schemas.microsoft.com/office/word/2018/wordml" xmlns:w16sdtdh="http://schemas.microsoft.com/office/word/2020/wordml/sdtdatahash" xmlns:w16se="http://schemas.microsoft.com/office/word/2015/wordml/symex" xmlns:wpg="http://schemas.microsoft.com/office/word/2010/wordprocessingGroup" xmlns:wpi="http://schemas.microsoft.com/office/word/2010/wordprocessingInk" xmlns:wne="http://schemas.microsoft.com/office/word/2006/wordml" xmlns:wps="http://schemas.microsoft.com/office/word/2010/wordprocessingShape" mc:Ignorable="w14 w15 w16se w16cid w16 w16cex w16sdtdh wp14">
+<w:hdr xmlns:wpc="http://schemas.microsoft.com/office/word/2010/wordprocessingCanvas" xmlns:cx="http://schemas.microsoft.com/office/drawing/2014/chartex" xmlns:cx1="http://schemas.microsoft.com/office/drawing/2015/9/8/chartex" xmlns:cx2="http://schemas.microsoft.com/office/drawing/2015/10/21/chartex" xmlns:cx3="http://schemas.microsoft.com/office/drawing/2016/5/9/chartex" xmlns:cx4="http://schemas.microsoft.com/office/drawing/2016/5/10/chartex" xmlns:cx5="http://schemas.microsoft.com/office/drawing/2016/5/11/chartex" xmlns:cx6="http://schemas.microsoft.com/office/drawing/2016/5/12/chartex" xmlns:cx7="http://schemas.microsoft.com/office/drawing/2016/5/13/chartex" xmlns:cx8="http://schemas.microsoft.com/office/drawing/2016/5/14/chartex" xmlns:mc="http://schemas.openxmlformats.org/markup-compatibility/2006" xmlns:aink="http://schemas.microsoft.com/office/drawing/2016/ink" xmlns:am3d="http://schemas.microsoft.com/office/drawing/2017/model3d" xmlns:o="urn:schemas-microsoft-com:office:office" xmlns:oel="http://schemas.microsoft.com/office/2019/extlst" xmlns:r="http://schemas.openxmlformats.org/officeDocument/2006/relationships" xmlns:m="http://schemas.openxmlformats.org/officeDocument/2006/math" xmlns:v="urn:schemas-microsoft-com:vml" xmlns:wp14="http://schemas.microsoft.com/office/word/2010/wordprocessingDrawing" xmlns:wp="http://schemas.openxmlformats.org/drawingml/2006/wordprocessingDrawing" xmlns:w10="urn:schemas-microsoft-com:office:word" xmlns:w="http://schemas.openxmlformats.org/wordprocessingml/2006/main" xmlns:w14="http://schemas.microsoft.com/office/word/2010/wordml" xmlns:w15="http://schemas.microsoft.com/office/word/2012/wordml" xmlns:w16cex="http://schemas.microsoft.com/office/word/2018/wordml/cex" xmlns:w16cid="http://schemas.microsoft.com/office/word/2016/wordml/cid" xmlns:w16="http://schemas.microsoft.com/office/word/2018/wordml" xmlns:w16du="http://schemas.microsoft.com/office/word/2023/wordml/word16du" xmlns:w16sdtdh="http://schemas.microsoft.com/office/word/2020/wordml/sdtdatahash" xmlns:w16se="http://schemas.microsoft.com/office/word/2015/wordml/symex" xmlns:wpg="http://schemas.microsoft.com/office/word/2010/wordprocessingGroup" xmlns:wpi="http://schemas.microsoft.com/office/word/2010/wordprocessingInk" xmlns:wne="http://schemas.microsoft.com/office/word/2006/wordml" xmlns:wps="http://schemas.microsoft.com/office/word/2010/wordprocessingShape" mc:Ignorable="w14 w15 w16se w16cid w16 w16cex w16sdtdh w16du wp14">
   <w:p>
     <w:pPr>
       <w:pBdr>
@@ -957,7 +1371,7 @@
 </file>
 
 <file path=word/numbering.xml><?xml version="1.0" encoding="utf-8"?>
-<w:numbering xmlns:wpc="http://schemas.microsoft.com/office/word/2010/wordprocessingCanvas" xmlns:cx="http://schemas.microsoft.com/office/drawing/2014/chartex" xmlns:cx1="http://schemas.microsoft.com/office/drawing/2015/9/8/chartex" xmlns:cx2="http://schemas.microsoft.com/office/drawing/2015/10/21/chartex" xmlns:cx3="http://schemas.microsoft.com/office/drawing/2016/5/9/chartex" xmlns:cx4="http://schemas.microsoft.com/office/drawing/2016/5/10/chartex" xmlns:cx5="http://schemas.microsoft.com/office/drawing/2016/5/11/chartex" xmlns:cx6="http://schemas.microsoft.com/office/drawing/2016/5/12/chartex" xmlns:cx7="http://schemas.microsoft.com/office/drawing/2016/5/13/chartex" xmlns:cx8="http://schemas.microsoft.com/office/drawing/2016/5/14/chartex" xmlns:mc="http://schemas.openxmlformats.org/markup-compatibility/2006" xmlns:aink="http://schemas.microsoft.com/office/drawing/2016/ink" xmlns:am3d="http://schemas.microsoft.com/office/drawing/2017/model3d" xmlns:o="urn:schemas-microsoft-com:office:office" xmlns:oel="http://schemas.microsoft.com/office/2019/extlst" xmlns:r="http://schemas.openxmlformats.org/officeDocument/2006/relationships" xmlns:m="http://schemas.openxmlformats.org/officeDocument/2006/math" xmlns:v="urn:schemas-microsoft-com:vml" xmlns:wp14="http://schemas.microsoft.com/office/word/2010/wordprocessingDrawing" xmlns:wp="http://schemas.openxmlformats.org/drawingml/2006/wordprocessingDrawing" xmlns:w10="urn:schemas-microsoft-com:office:word" xmlns:w="http://schemas.openxmlformats.org/wordprocessingml/2006/main" xmlns:w14="http://schemas.microsoft.com/office/word/2010/wordml" xmlns:w15="http://schemas.microsoft.com/office/word/2012/wordml" xmlns:w16cex="http://schemas.microsoft.com/office/word/2018/wordml/cex" xmlns:w16cid="http://schemas.microsoft.com/office/word/2016/wordml/cid" xmlns:w16="http://schemas.microsoft.com/office/word/2018/wordml" xmlns:w16sdtdh="http://schemas.microsoft.com/office/word/2020/wordml/sdtdatahash" xmlns:w16se="http://schemas.microsoft.com/office/word/2015/wordml/symex" xmlns:wpg="http://schemas.microsoft.com/office/word/2010/wordprocessingGroup" xmlns:wpi="http://schemas.microsoft.com/office/word/2010/wordprocessingInk" xmlns:wne="http://schemas.microsoft.com/office/word/2006/wordml" xmlns:wps="http://schemas.microsoft.com/office/word/2010/wordprocessingShape" mc:Ignorable="w14 w15 w16se w16cid w16 w16cex w16sdtdh wp14">
+<w:numbering xmlns:wpc="http://schemas.microsoft.com/office/word/2010/wordprocessingCanvas" xmlns:cx="http://schemas.microsoft.com/office/drawing/2014/chartex" xmlns:cx1="http://schemas.microsoft.com/office/drawing/2015/9/8/chartex" xmlns:cx2="http://schemas.microsoft.com/office/drawing/2015/10/21/chartex" xmlns:cx3="http://schemas.microsoft.com/office/drawing/2016/5/9/chartex" xmlns:cx4="http://schemas.microsoft.com/office/drawing/2016/5/10/chartex" xmlns:cx5="http://schemas.microsoft.com/office/drawing/2016/5/11/chartex" xmlns:cx6="http://schemas.microsoft.com/office/drawing/2016/5/12/chartex" xmlns:cx7="http://schemas.microsoft.com/office/drawing/2016/5/13/chartex" xmlns:cx8="http://schemas.microsoft.com/office/drawing/2016/5/14/chartex" xmlns:mc="http://schemas.openxmlformats.org/markup-compatibility/2006" xmlns:aink="http://schemas.microsoft.com/office/drawing/2016/ink" xmlns:am3d="http://schemas.microsoft.com/office/drawing/2017/model3d" xmlns:o="urn:schemas-microsoft-com:office:office" xmlns:oel="http://schemas.microsoft.com/office/2019/extlst" xmlns:r="http://schemas.openxmlformats.org/officeDocument/2006/relationships" xmlns:m="http://schemas.openxmlformats.org/officeDocument/2006/math" xmlns:v="urn:schemas-microsoft-com:vml" xmlns:wp14="http://schemas.microsoft.com/office/word/2010/wordprocessingDrawing" xmlns:wp="http://schemas.openxmlformats.org/drawingml/2006/wordprocessingDrawing" xmlns:w10="urn:schemas-microsoft-com:office:word" xmlns:w="http://schemas.openxmlformats.org/wordprocessingml/2006/main" xmlns:w14="http://schemas.microsoft.com/office/word/2010/wordml" xmlns:w15="http://schemas.microsoft.com/office/word/2012/wordml" xmlns:w16cex="http://schemas.microsoft.com/office/word/2018/wordml/cex" xmlns:w16cid="http://schemas.microsoft.com/office/word/2016/wordml/cid" xmlns:w16="http://schemas.microsoft.com/office/word/2018/wordml" xmlns:w16du="http://schemas.microsoft.com/office/word/2023/wordml/word16du" xmlns:w16sdtdh="http://schemas.microsoft.com/office/word/2020/wordml/sdtdatahash" xmlns:w16se="http://schemas.microsoft.com/office/word/2015/wordml/symex" xmlns:wpg="http://schemas.microsoft.com/office/word/2010/wordprocessingGroup" xmlns:wpi="http://schemas.microsoft.com/office/word/2010/wordprocessingInk" xmlns:wne="http://schemas.microsoft.com/office/word/2006/wordml" xmlns:wps="http://schemas.microsoft.com/office/word/2010/wordprocessingShape" mc:Ignorable="w14 w15 w16se w16cid w16 w16cex w16sdtdh w16du wp14">
   <w:abstractNum w:abstractNumId="0" w15:restartNumberingAfterBreak="0">
     <w:nsid w:val="26E90550"/>
     <w:multiLevelType w:val="multilevel"/>
@@ -1078,7 +1492,7 @@
 </file>
 
 <file path=word/styles.xml><?xml version="1.0" encoding="utf-8"?>
-<w:styles xmlns:mc="http://schemas.openxmlformats.org/markup-compatibility/2006" xmlns:r="http://schemas.openxmlformats.org/officeDocument/2006/relationships" xmlns:w="http://schemas.openxmlformats.org/wordprocessingml/2006/main" xmlns:w14="http://schemas.microsoft.com/office/word/2010/wordml" xmlns:w15="http://schemas.microsoft.com/office/word/2012/wordml" xmlns:w16cex="http://schemas.microsoft.com/office/word/2018/wordml/cex" xmlns:w16cid="http://schemas.microsoft.com/office/word/2016/wordml/cid" xmlns:w16="http://schemas.microsoft.com/office/word/2018/wordml" xmlns:w16sdtdh="http://schemas.microsoft.com/office/word/2020/wordml/sdtdatahash" xmlns:w16se="http://schemas.microsoft.com/office/word/2015/wordml/symex" mc:Ignorable="w14 w15 w16se w16cid w16 w16cex w16sdtdh">
+<w:styles xmlns:mc="http://schemas.openxmlformats.org/markup-compatibility/2006" xmlns:r="http://schemas.openxmlformats.org/officeDocument/2006/relationships" xmlns:w="http://schemas.openxmlformats.org/wordprocessingml/2006/main" xmlns:w14="http://schemas.microsoft.com/office/word/2010/wordml" xmlns:w15="http://schemas.microsoft.com/office/word/2012/wordml" xmlns:w16cex="http://schemas.microsoft.com/office/word/2018/wordml/cex" xmlns:w16cid="http://schemas.microsoft.com/office/word/2016/wordml/cid" xmlns:w16="http://schemas.microsoft.com/office/word/2018/wordml" xmlns:w16du="http://schemas.microsoft.com/office/word/2023/wordml/word16du" xmlns:w16sdtdh="http://schemas.microsoft.com/office/word/2020/wordml/sdtdatahash" xmlns:w16se="http://schemas.microsoft.com/office/word/2015/wordml/symex" mc:Ignorable="w14 w15 w16se w16cid w16 w16cex w16sdtdh w16du">
   <w:docDefaults>
     <w:rPrDefault>
       <w:rPr>

</xml_diff>

<commit_message>
updated final project for all contributions
</commit_message>
<xml_diff>
--- a/AAI-511 Final Team Project Status Update Form.docx
+++ b/AAI-511 Final Team Project Status Update Form.docx
@@ -311,6 +311,7 @@
         </w:rPr>
         <w:t xml:space="preserve"> have created music with their unique style and compositions. Identifying the composer for any music </w:t>
       </w:r>
+      <w:proofErr w:type="spellStart"/>
       <w:proofErr w:type="gramStart"/>
       <w:r>
         <w:rPr>
@@ -318,6 +319,7 @@
         </w:rPr>
         <w:t>an</w:t>
       </w:r>
+      <w:proofErr w:type="spellEnd"/>
       <w:proofErr w:type="gramEnd"/>
       <w:r>
         <w:rPr>
@@ -458,21 +460,7 @@
         <w:rPr>
           <w:rFonts w:ascii="Times New Roman" w:eastAsia="Times New Roman" w:hAnsi="Times New Roman" w:cs="Times New Roman"/>
         </w:rPr>
-        <w:t xml:space="preserve"> like Bach, Beethoven, Mozart and Tchaikovsky. The data itself </w:t>
-      </w:r>
-      <w:proofErr w:type="gramStart"/>
-      <w:r>
-        <w:rPr>
-          <w:rFonts w:ascii="Times New Roman" w:eastAsia="Times New Roman" w:hAnsi="Times New Roman" w:cs="Times New Roman"/>
-        </w:rPr>
-        <w:t>are</w:t>
-      </w:r>
-      <w:proofErr w:type="gramEnd"/>
-      <w:r>
-        <w:rPr>
-          <w:rFonts w:ascii="Times New Roman" w:eastAsia="Times New Roman" w:hAnsi="Times New Roman" w:cs="Times New Roman"/>
-        </w:rPr>
-        <w:t xml:space="preserve"> midi files. We will use the </w:t>
+        <w:t xml:space="preserve"> like Bach, Beethoven, Mozart and Tchaikovsky. The data itself are midi files. We will use the </w:t>
       </w:r>
       <w:proofErr w:type="spellStart"/>
       <w:r>
@@ -594,7 +582,19 @@
         <w:rPr>
           <w:rFonts w:ascii="Times New Roman" w:eastAsia="Times New Roman" w:hAnsi="Times New Roman" w:cs="Times New Roman"/>
         </w:rPr>
-        <w:t xml:space="preserve"> is private so it might now be seen</w:t>
+        <w:t xml:space="preserve"> is private so it might no</w:t>
+      </w:r>
+      <w:r>
+        <w:rPr>
+          <w:rFonts w:ascii="Times New Roman" w:eastAsia="Times New Roman" w:hAnsi="Times New Roman" w:cs="Times New Roman"/>
+        </w:rPr>
+        <w:t>t</w:t>
+      </w:r>
+      <w:r>
+        <w:rPr>
+          <w:rFonts w:ascii="Times New Roman" w:eastAsia="Times New Roman" w:hAnsi="Times New Roman" w:cs="Times New Roman"/>
+        </w:rPr>
+        <w:t xml:space="preserve"> be seen</w:t>
       </w:r>
     </w:p>
     <w:p>
@@ -912,7 +912,13 @@
               <w:rPr>
                 <w:rFonts w:ascii="Times New Roman" w:eastAsia="Times New Roman" w:hAnsi="Times New Roman" w:cs="Times New Roman"/>
               </w:rPr>
-              <w:t xml:space="preserve">Updates to EDA </w:t>
+              <w:t>Review</w:t>
+            </w:r>
+            <w:r>
+              <w:rPr>
+                <w:rFonts w:ascii="Times New Roman" w:eastAsia="Times New Roman" w:hAnsi="Times New Roman" w:cs="Times New Roman"/>
+              </w:rPr>
+              <w:t xml:space="preserve"> EDA </w:t>
             </w:r>
           </w:p>
           <w:p>
@@ -927,6 +933,46 @@
                 <w:rFonts w:ascii="Times New Roman" w:eastAsia="Times New Roman" w:hAnsi="Times New Roman" w:cs="Times New Roman"/>
               </w:rPr>
               <w:t>Set up meeting time</w:t>
+            </w:r>
+          </w:p>
+          <w:p>
+            <w:pPr>
+              <w:spacing w:line="276" w:lineRule="auto"/>
+              <w:rPr>
+                <w:rFonts w:ascii="Times New Roman" w:eastAsia="Times New Roman" w:hAnsi="Times New Roman" w:cs="Times New Roman"/>
+              </w:rPr>
+            </w:pPr>
+            <w:r>
+              <w:rPr>
+                <w:rFonts w:ascii="Times New Roman" w:eastAsia="Times New Roman" w:hAnsi="Times New Roman" w:cs="Times New Roman"/>
+              </w:rPr>
+              <w:t>Leading Preprocessing</w:t>
+            </w:r>
+          </w:p>
+          <w:p>
+            <w:pPr>
+              <w:spacing w:line="276" w:lineRule="auto"/>
+              <w:rPr>
+                <w:rFonts w:ascii="Times New Roman" w:eastAsia="Times New Roman" w:hAnsi="Times New Roman" w:cs="Times New Roman"/>
+              </w:rPr>
+            </w:pPr>
+            <w:r>
+              <w:rPr>
+                <w:rFonts w:ascii="Times New Roman" w:eastAsia="Times New Roman" w:hAnsi="Times New Roman" w:cs="Times New Roman"/>
+              </w:rPr>
+              <w:t xml:space="preserve">Leading </w:t>
+            </w:r>
+            <w:r>
+              <w:rPr>
+                <w:rFonts w:ascii="Times New Roman" w:eastAsia="Times New Roman" w:hAnsi="Times New Roman" w:cs="Times New Roman"/>
+              </w:rPr>
+              <w:t>report writing</w:t>
+            </w:r>
+            <w:r>
+              <w:rPr>
+                <w:rFonts w:ascii="Times New Roman" w:eastAsia="Times New Roman" w:hAnsi="Times New Roman" w:cs="Times New Roman"/>
+              </w:rPr>
+              <w:br/>
             </w:r>
           </w:p>
         </w:tc>
@@ -997,19 +1043,11 @@
                 <w:rFonts w:ascii="Times New Roman" w:eastAsia="Times New Roman" w:hAnsi="Times New Roman" w:cs="Times New Roman"/>
               </w:rPr>
             </w:pPr>
-            <w:proofErr w:type="gramStart"/>
-            <w:r>
-              <w:rPr>
-                <w:rFonts w:ascii="Times New Roman" w:eastAsia="Times New Roman" w:hAnsi="Times New Roman" w:cs="Times New Roman"/>
-              </w:rPr>
-              <w:t>Reviewed  status</w:t>
-            </w:r>
-            <w:proofErr w:type="gramEnd"/>
-            <w:r>
-              <w:rPr>
-                <w:rFonts w:ascii="Times New Roman" w:eastAsia="Times New Roman" w:hAnsi="Times New Roman" w:cs="Times New Roman"/>
-              </w:rPr>
-              <w:t xml:space="preserve"> form</w:t>
+            <w:r>
+              <w:rPr>
+                <w:rFonts w:ascii="Times New Roman" w:eastAsia="Times New Roman" w:hAnsi="Times New Roman" w:cs="Times New Roman"/>
+              </w:rPr>
+              <w:t>Reviewed status form</w:t>
             </w:r>
           </w:p>
           <w:p>
@@ -1024,6 +1062,48 @@
                 <w:rFonts w:ascii="Times New Roman" w:eastAsia="Times New Roman" w:hAnsi="Times New Roman" w:cs="Times New Roman"/>
               </w:rPr>
               <w:t>Create ReadMe</w:t>
+            </w:r>
+          </w:p>
+          <w:p>
+            <w:pPr>
+              <w:spacing w:line="276" w:lineRule="auto"/>
+              <w:rPr>
+                <w:rFonts w:ascii="Times New Roman" w:eastAsia="Times New Roman" w:hAnsi="Times New Roman" w:cs="Times New Roman"/>
+              </w:rPr>
+            </w:pPr>
+            <w:r>
+              <w:rPr>
+                <w:rFonts w:ascii="Times New Roman" w:eastAsia="Times New Roman" w:hAnsi="Times New Roman" w:cs="Times New Roman"/>
+              </w:rPr>
+              <w:t>Leading EDA portion</w:t>
+            </w:r>
+          </w:p>
+          <w:p>
+            <w:pPr>
+              <w:spacing w:line="276" w:lineRule="auto"/>
+              <w:rPr>
+                <w:rFonts w:ascii="Times New Roman" w:eastAsia="Times New Roman" w:hAnsi="Times New Roman" w:cs="Times New Roman"/>
+              </w:rPr>
+            </w:pPr>
+            <w:r>
+              <w:rPr>
+                <w:rFonts w:ascii="Times New Roman" w:eastAsia="Times New Roman" w:hAnsi="Times New Roman" w:cs="Times New Roman"/>
+              </w:rPr>
+              <w:t xml:space="preserve">Reviewing Paper writing </w:t>
+            </w:r>
+          </w:p>
+          <w:p>
+            <w:pPr>
+              <w:spacing w:line="276" w:lineRule="auto"/>
+              <w:rPr>
+                <w:rFonts w:ascii="Times New Roman" w:eastAsia="Times New Roman" w:hAnsi="Times New Roman" w:cs="Times New Roman"/>
+              </w:rPr>
+            </w:pPr>
+            <w:r>
+              <w:rPr>
+                <w:rFonts w:ascii="Times New Roman" w:eastAsia="Times New Roman" w:hAnsi="Times New Roman" w:cs="Times New Roman"/>
+              </w:rPr>
+              <w:t>Leading Feature Engineering</w:t>
             </w:r>
           </w:p>
         </w:tc>
@@ -1058,6 +1138,104 @@
               </w:rPr>
               <w:t>Reviewed initial code</w:t>
             </w:r>
+          </w:p>
+          <w:p>
+            <w:pPr>
+              <w:spacing w:line="276" w:lineRule="auto"/>
+              <w:rPr>
+                <w:rFonts w:ascii="Times New Roman" w:eastAsia="Times New Roman" w:hAnsi="Times New Roman" w:cs="Times New Roman"/>
+              </w:rPr>
+            </w:pPr>
+            <w:r>
+              <w:rPr>
+                <w:rFonts w:ascii="Times New Roman" w:eastAsia="Times New Roman" w:hAnsi="Times New Roman" w:cs="Times New Roman"/>
+              </w:rPr>
+              <w:t>Reviewing preprocessing</w:t>
+            </w:r>
+          </w:p>
+          <w:p>
+            <w:pPr>
+              <w:spacing w:line="276" w:lineRule="auto"/>
+              <w:rPr>
+                <w:rFonts w:ascii="Times New Roman" w:eastAsia="Times New Roman" w:hAnsi="Times New Roman" w:cs="Times New Roman"/>
+              </w:rPr>
+            </w:pPr>
+            <w:r>
+              <w:rPr>
+                <w:rFonts w:ascii="Times New Roman" w:eastAsia="Times New Roman" w:hAnsi="Times New Roman" w:cs="Times New Roman"/>
+              </w:rPr>
+              <w:t xml:space="preserve">Reviewing EDA </w:t>
+            </w:r>
+          </w:p>
+          <w:p>
+            <w:pPr>
+              <w:spacing w:line="276" w:lineRule="auto"/>
+              <w:rPr>
+                <w:rFonts w:ascii="Times New Roman" w:eastAsia="Times New Roman" w:hAnsi="Times New Roman" w:cs="Times New Roman"/>
+              </w:rPr>
+            </w:pPr>
+            <w:r>
+              <w:rPr>
+                <w:rFonts w:ascii="Times New Roman" w:eastAsia="Times New Roman" w:hAnsi="Times New Roman" w:cs="Times New Roman"/>
+              </w:rPr>
+              <w:t xml:space="preserve">Reviewing </w:t>
+            </w:r>
+            <w:r>
+              <w:rPr>
+                <w:rFonts w:ascii="Times New Roman" w:eastAsia="Times New Roman" w:hAnsi="Times New Roman" w:cs="Times New Roman"/>
+              </w:rPr>
+              <w:t>Preprocessing</w:t>
+            </w:r>
+          </w:p>
+          <w:p>
+            <w:pPr>
+              <w:spacing w:line="276" w:lineRule="auto"/>
+              <w:rPr>
+                <w:rFonts w:ascii="Times New Roman" w:eastAsia="Times New Roman" w:hAnsi="Times New Roman" w:cs="Times New Roman"/>
+              </w:rPr>
+            </w:pPr>
+            <w:r>
+              <w:rPr>
+                <w:rFonts w:ascii="Times New Roman" w:eastAsia="Times New Roman" w:hAnsi="Times New Roman" w:cs="Times New Roman"/>
+              </w:rPr>
+              <w:t xml:space="preserve">Leading Code integration </w:t>
+            </w:r>
+          </w:p>
+          <w:p>
+            <w:pPr>
+              <w:spacing w:line="276" w:lineRule="auto"/>
+              <w:rPr>
+                <w:rFonts w:ascii="Times New Roman" w:eastAsia="Times New Roman" w:hAnsi="Times New Roman" w:cs="Times New Roman"/>
+              </w:rPr>
+            </w:pPr>
+            <w:r>
+              <w:rPr>
+                <w:rFonts w:ascii="Times New Roman" w:eastAsia="Times New Roman" w:hAnsi="Times New Roman" w:cs="Times New Roman"/>
+              </w:rPr>
+              <w:t>Leading Modeling</w:t>
+            </w:r>
+          </w:p>
+          <w:p>
+            <w:pPr>
+              <w:spacing w:line="276" w:lineRule="auto"/>
+              <w:rPr>
+                <w:rFonts w:ascii="Times New Roman" w:eastAsia="Times New Roman" w:hAnsi="Times New Roman" w:cs="Times New Roman"/>
+              </w:rPr>
+            </w:pPr>
+            <w:r>
+              <w:rPr>
+                <w:rFonts w:ascii="Times New Roman" w:eastAsia="Times New Roman" w:hAnsi="Times New Roman" w:cs="Times New Roman"/>
+              </w:rPr>
+              <w:t>Review report writing</w:t>
+            </w:r>
+          </w:p>
+          <w:p>
+            <w:pPr>
+              <w:spacing w:line="276" w:lineRule="auto"/>
+              <w:rPr>
+                <w:rFonts w:ascii="Times New Roman" w:eastAsia="Times New Roman" w:hAnsi="Times New Roman" w:cs="Times New Roman"/>
+              </w:rPr>
+            </w:pPr>
           </w:p>
         </w:tc>
       </w:tr>

</xml_diff>

<commit_message>
Updated form for all contributions
</commit_message>
<xml_diff>
--- a/AAI-511 Final Team Project Status Update Form.docx
+++ b/AAI-511 Final Team Project Status Update Form.docx
@@ -311,6 +311,7 @@
         </w:rPr>
         <w:t xml:space="preserve"> have created music with their unique style and compositions. Identifying the composer for any music </w:t>
       </w:r>
+      <w:proofErr w:type="spellStart"/>
       <w:proofErr w:type="gramStart"/>
       <w:r>
         <w:rPr>
@@ -318,6 +319,7 @@
         </w:rPr>
         <w:t>an</w:t>
       </w:r>
+      <w:proofErr w:type="spellEnd"/>
       <w:proofErr w:type="gramEnd"/>
       <w:r>
         <w:rPr>
@@ -458,21 +460,7 @@
         <w:rPr>
           <w:rFonts w:ascii="Times New Roman" w:eastAsia="Times New Roman" w:hAnsi="Times New Roman" w:cs="Times New Roman"/>
         </w:rPr>
-        <w:t xml:space="preserve"> like Bach, Beethoven, Mozart and Tchaikovsky. The data itself </w:t>
-      </w:r>
-      <w:proofErr w:type="gramStart"/>
-      <w:r>
-        <w:rPr>
-          <w:rFonts w:ascii="Times New Roman" w:eastAsia="Times New Roman" w:hAnsi="Times New Roman" w:cs="Times New Roman"/>
-        </w:rPr>
-        <w:t>are</w:t>
-      </w:r>
-      <w:proofErr w:type="gramEnd"/>
-      <w:r>
-        <w:rPr>
-          <w:rFonts w:ascii="Times New Roman" w:eastAsia="Times New Roman" w:hAnsi="Times New Roman" w:cs="Times New Roman"/>
-        </w:rPr>
-        <w:t xml:space="preserve"> midi files. We will use the </w:t>
+        <w:t xml:space="preserve"> like Bach, Beethoven, Mozart and Tchaikovsky. The data itself are midi files. We will use the </w:t>
       </w:r>
       <w:proofErr w:type="spellStart"/>
       <w:r>
@@ -594,7 +582,19 @@
         <w:rPr>
           <w:rFonts w:ascii="Times New Roman" w:eastAsia="Times New Roman" w:hAnsi="Times New Roman" w:cs="Times New Roman"/>
         </w:rPr>
-        <w:t xml:space="preserve"> is private so it might now be seen</w:t>
+        <w:t xml:space="preserve"> is private so it might no</w:t>
+      </w:r>
+      <w:r>
+        <w:rPr>
+          <w:rFonts w:ascii="Times New Roman" w:eastAsia="Times New Roman" w:hAnsi="Times New Roman" w:cs="Times New Roman"/>
+        </w:rPr>
+        <w:t>t</w:t>
+      </w:r>
+      <w:r>
+        <w:rPr>
+          <w:rFonts w:ascii="Times New Roman" w:eastAsia="Times New Roman" w:hAnsi="Times New Roman" w:cs="Times New Roman"/>
+        </w:rPr>
+        <w:t xml:space="preserve"> be seen</w:t>
       </w:r>
     </w:p>
     <w:p>
@@ -912,7 +912,13 @@
               <w:rPr>
                 <w:rFonts w:ascii="Times New Roman" w:eastAsia="Times New Roman" w:hAnsi="Times New Roman" w:cs="Times New Roman"/>
               </w:rPr>
-              <w:t xml:space="preserve">Updates to EDA </w:t>
+              <w:t>Review</w:t>
+            </w:r>
+            <w:r>
+              <w:rPr>
+                <w:rFonts w:ascii="Times New Roman" w:eastAsia="Times New Roman" w:hAnsi="Times New Roman" w:cs="Times New Roman"/>
+              </w:rPr>
+              <w:t xml:space="preserve"> EDA </w:t>
             </w:r>
           </w:p>
           <w:p>
@@ -927,6 +933,46 @@
                 <w:rFonts w:ascii="Times New Roman" w:eastAsia="Times New Roman" w:hAnsi="Times New Roman" w:cs="Times New Roman"/>
               </w:rPr>
               <w:t>Set up meeting time</w:t>
+            </w:r>
+          </w:p>
+          <w:p>
+            <w:pPr>
+              <w:spacing w:line="276" w:lineRule="auto"/>
+              <w:rPr>
+                <w:rFonts w:ascii="Times New Roman" w:eastAsia="Times New Roman" w:hAnsi="Times New Roman" w:cs="Times New Roman"/>
+              </w:rPr>
+            </w:pPr>
+            <w:r>
+              <w:rPr>
+                <w:rFonts w:ascii="Times New Roman" w:eastAsia="Times New Roman" w:hAnsi="Times New Roman" w:cs="Times New Roman"/>
+              </w:rPr>
+              <w:t>Leading Preprocessing</w:t>
+            </w:r>
+          </w:p>
+          <w:p>
+            <w:pPr>
+              <w:spacing w:line="276" w:lineRule="auto"/>
+              <w:rPr>
+                <w:rFonts w:ascii="Times New Roman" w:eastAsia="Times New Roman" w:hAnsi="Times New Roman" w:cs="Times New Roman"/>
+              </w:rPr>
+            </w:pPr>
+            <w:r>
+              <w:rPr>
+                <w:rFonts w:ascii="Times New Roman" w:eastAsia="Times New Roman" w:hAnsi="Times New Roman" w:cs="Times New Roman"/>
+              </w:rPr>
+              <w:t xml:space="preserve">Leading </w:t>
+            </w:r>
+            <w:r>
+              <w:rPr>
+                <w:rFonts w:ascii="Times New Roman" w:eastAsia="Times New Roman" w:hAnsi="Times New Roman" w:cs="Times New Roman"/>
+              </w:rPr>
+              <w:t>report writing</w:t>
+            </w:r>
+            <w:r>
+              <w:rPr>
+                <w:rFonts w:ascii="Times New Roman" w:eastAsia="Times New Roman" w:hAnsi="Times New Roman" w:cs="Times New Roman"/>
+              </w:rPr>
+              <w:br/>
             </w:r>
           </w:p>
         </w:tc>
@@ -997,19 +1043,11 @@
                 <w:rFonts w:ascii="Times New Roman" w:eastAsia="Times New Roman" w:hAnsi="Times New Roman" w:cs="Times New Roman"/>
               </w:rPr>
             </w:pPr>
-            <w:proofErr w:type="gramStart"/>
-            <w:r>
-              <w:rPr>
-                <w:rFonts w:ascii="Times New Roman" w:eastAsia="Times New Roman" w:hAnsi="Times New Roman" w:cs="Times New Roman"/>
-              </w:rPr>
-              <w:t>Reviewed  status</w:t>
-            </w:r>
-            <w:proofErr w:type="gramEnd"/>
-            <w:r>
-              <w:rPr>
-                <w:rFonts w:ascii="Times New Roman" w:eastAsia="Times New Roman" w:hAnsi="Times New Roman" w:cs="Times New Roman"/>
-              </w:rPr>
-              <w:t xml:space="preserve"> form</w:t>
+            <w:r>
+              <w:rPr>
+                <w:rFonts w:ascii="Times New Roman" w:eastAsia="Times New Roman" w:hAnsi="Times New Roman" w:cs="Times New Roman"/>
+              </w:rPr>
+              <w:t>Reviewed status form</w:t>
             </w:r>
           </w:p>
           <w:p>
@@ -1024,6 +1062,48 @@
                 <w:rFonts w:ascii="Times New Roman" w:eastAsia="Times New Roman" w:hAnsi="Times New Roman" w:cs="Times New Roman"/>
               </w:rPr>
               <w:t>Create ReadMe</w:t>
+            </w:r>
+          </w:p>
+          <w:p>
+            <w:pPr>
+              <w:spacing w:line="276" w:lineRule="auto"/>
+              <w:rPr>
+                <w:rFonts w:ascii="Times New Roman" w:eastAsia="Times New Roman" w:hAnsi="Times New Roman" w:cs="Times New Roman"/>
+              </w:rPr>
+            </w:pPr>
+            <w:r>
+              <w:rPr>
+                <w:rFonts w:ascii="Times New Roman" w:eastAsia="Times New Roman" w:hAnsi="Times New Roman" w:cs="Times New Roman"/>
+              </w:rPr>
+              <w:t>Leading EDA portion</w:t>
+            </w:r>
+          </w:p>
+          <w:p>
+            <w:pPr>
+              <w:spacing w:line="276" w:lineRule="auto"/>
+              <w:rPr>
+                <w:rFonts w:ascii="Times New Roman" w:eastAsia="Times New Roman" w:hAnsi="Times New Roman" w:cs="Times New Roman"/>
+              </w:rPr>
+            </w:pPr>
+            <w:r>
+              <w:rPr>
+                <w:rFonts w:ascii="Times New Roman" w:eastAsia="Times New Roman" w:hAnsi="Times New Roman" w:cs="Times New Roman"/>
+              </w:rPr>
+              <w:t xml:space="preserve">Reviewing Paper writing </w:t>
+            </w:r>
+          </w:p>
+          <w:p>
+            <w:pPr>
+              <w:spacing w:line="276" w:lineRule="auto"/>
+              <w:rPr>
+                <w:rFonts w:ascii="Times New Roman" w:eastAsia="Times New Roman" w:hAnsi="Times New Roman" w:cs="Times New Roman"/>
+              </w:rPr>
+            </w:pPr>
+            <w:r>
+              <w:rPr>
+                <w:rFonts w:ascii="Times New Roman" w:eastAsia="Times New Roman" w:hAnsi="Times New Roman" w:cs="Times New Roman"/>
+              </w:rPr>
+              <w:t>Leading Feature Engineering</w:t>
             </w:r>
           </w:p>
         </w:tc>
@@ -1058,6 +1138,104 @@
               </w:rPr>
               <w:t>Reviewed initial code</w:t>
             </w:r>
+          </w:p>
+          <w:p>
+            <w:pPr>
+              <w:spacing w:line="276" w:lineRule="auto"/>
+              <w:rPr>
+                <w:rFonts w:ascii="Times New Roman" w:eastAsia="Times New Roman" w:hAnsi="Times New Roman" w:cs="Times New Roman"/>
+              </w:rPr>
+            </w:pPr>
+            <w:r>
+              <w:rPr>
+                <w:rFonts w:ascii="Times New Roman" w:eastAsia="Times New Roman" w:hAnsi="Times New Roman" w:cs="Times New Roman"/>
+              </w:rPr>
+              <w:t>Reviewing preprocessing</w:t>
+            </w:r>
+          </w:p>
+          <w:p>
+            <w:pPr>
+              <w:spacing w:line="276" w:lineRule="auto"/>
+              <w:rPr>
+                <w:rFonts w:ascii="Times New Roman" w:eastAsia="Times New Roman" w:hAnsi="Times New Roman" w:cs="Times New Roman"/>
+              </w:rPr>
+            </w:pPr>
+            <w:r>
+              <w:rPr>
+                <w:rFonts w:ascii="Times New Roman" w:eastAsia="Times New Roman" w:hAnsi="Times New Roman" w:cs="Times New Roman"/>
+              </w:rPr>
+              <w:t xml:space="preserve">Reviewing EDA </w:t>
+            </w:r>
+          </w:p>
+          <w:p>
+            <w:pPr>
+              <w:spacing w:line="276" w:lineRule="auto"/>
+              <w:rPr>
+                <w:rFonts w:ascii="Times New Roman" w:eastAsia="Times New Roman" w:hAnsi="Times New Roman" w:cs="Times New Roman"/>
+              </w:rPr>
+            </w:pPr>
+            <w:r>
+              <w:rPr>
+                <w:rFonts w:ascii="Times New Roman" w:eastAsia="Times New Roman" w:hAnsi="Times New Roman" w:cs="Times New Roman"/>
+              </w:rPr>
+              <w:t xml:space="preserve">Reviewing </w:t>
+            </w:r>
+            <w:r>
+              <w:rPr>
+                <w:rFonts w:ascii="Times New Roman" w:eastAsia="Times New Roman" w:hAnsi="Times New Roman" w:cs="Times New Roman"/>
+              </w:rPr>
+              <w:t>Preprocessing</w:t>
+            </w:r>
+          </w:p>
+          <w:p>
+            <w:pPr>
+              <w:spacing w:line="276" w:lineRule="auto"/>
+              <w:rPr>
+                <w:rFonts w:ascii="Times New Roman" w:eastAsia="Times New Roman" w:hAnsi="Times New Roman" w:cs="Times New Roman"/>
+              </w:rPr>
+            </w:pPr>
+            <w:r>
+              <w:rPr>
+                <w:rFonts w:ascii="Times New Roman" w:eastAsia="Times New Roman" w:hAnsi="Times New Roman" w:cs="Times New Roman"/>
+              </w:rPr>
+              <w:t xml:space="preserve">Leading Code integration </w:t>
+            </w:r>
+          </w:p>
+          <w:p>
+            <w:pPr>
+              <w:spacing w:line="276" w:lineRule="auto"/>
+              <w:rPr>
+                <w:rFonts w:ascii="Times New Roman" w:eastAsia="Times New Roman" w:hAnsi="Times New Roman" w:cs="Times New Roman"/>
+              </w:rPr>
+            </w:pPr>
+            <w:r>
+              <w:rPr>
+                <w:rFonts w:ascii="Times New Roman" w:eastAsia="Times New Roman" w:hAnsi="Times New Roman" w:cs="Times New Roman"/>
+              </w:rPr>
+              <w:t>Leading Modeling</w:t>
+            </w:r>
+          </w:p>
+          <w:p>
+            <w:pPr>
+              <w:spacing w:line="276" w:lineRule="auto"/>
+              <w:rPr>
+                <w:rFonts w:ascii="Times New Roman" w:eastAsia="Times New Roman" w:hAnsi="Times New Roman" w:cs="Times New Roman"/>
+              </w:rPr>
+            </w:pPr>
+            <w:r>
+              <w:rPr>
+                <w:rFonts w:ascii="Times New Roman" w:eastAsia="Times New Roman" w:hAnsi="Times New Roman" w:cs="Times New Roman"/>
+              </w:rPr>
+              <w:t>Review report writing</w:t>
+            </w:r>
+          </w:p>
+          <w:p>
+            <w:pPr>
+              <w:spacing w:line="276" w:lineRule="auto"/>
+              <w:rPr>
+                <w:rFonts w:ascii="Times New Roman" w:eastAsia="Times New Roman" w:hAnsi="Times New Roman" w:cs="Times New Roman"/>
+              </w:rPr>
+            </w:pPr>
           </w:p>
         </w:tc>
       </w:tr>

</xml_diff>